<commit_message>
add 2 first section in report
</commit_message>
<xml_diff>
--- a/ASD-LaporanExpressionTree.docx
+++ b/ASD-LaporanExpressionTree.docx
@@ -97,78 +97,30 @@
         </w:rPr>
         <w:br/>
       </w:r>
-      <w:proofErr w:type="spellStart"/>
       <w:r>
         <w:rPr>
           <w:rFonts w:ascii="Gama-Serif" w:eastAsia="Calibri" w:hAnsi="Gama-Serif" w:cs="Times New Roman"/>
           <w:sz w:val="24"/>
           <w:szCs w:val="24"/>
         </w:rPr>
-        <w:t>Fakultas</w:t>
-      </w:r>
-      <w:proofErr w:type="spellEnd"/>
+        <w:t>Fakultas Teknik</w:t>
+      </w:r>
       <w:r>
         <w:rPr>
           <w:rFonts w:ascii="Gama-Serif" w:eastAsia="Calibri" w:hAnsi="Gama-Serif" w:cs="Times New Roman"/>
           <w:sz w:val="24"/>
           <w:szCs w:val="24"/>
         </w:rPr>
-        <w:t xml:space="preserve"> Teknik</w:t>
-      </w:r>
-      <w:r>
-        <w:rPr>
-          <w:rFonts w:ascii="Gama-Serif" w:eastAsia="Calibri" w:hAnsi="Gama-Serif" w:cs="Times New Roman"/>
-          <w:sz w:val="24"/>
-          <w:szCs w:val="24"/>
-        </w:rPr>
         <w:br/>
       </w:r>
-      <w:proofErr w:type="spellStart"/>
       <w:r>
         <w:rPr>
           <w:rFonts w:ascii="Gama-Serif" w:eastAsia="Calibri" w:hAnsi="Gama-Serif" w:cs="Times New Roman"/>
           <w:sz w:val="20"/>
           <w:szCs w:val="20"/>
         </w:rPr>
-        <w:t>Departemen</w:t>
-      </w:r>
-      <w:proofErr w:type="spellEnd"/>
-      <w:r>
-        <w:rPr>
-          <w:rFonts w:ascii="Gama-Serif" w:eastAsia="Calibri" w:hAnsi="Gama-Serif" w:cs="Times New Roman"/>
-          <w:sz w:val="20"/>
-          <w:szCs w:val="20"/>
-        </w:rPr>
-        <w:t xml:space="preserve"> Teknik Elektro dan </w:t>
-      </w:r>
-      <w:proofErr w:type="spellStart"/>
-      <w:r>
-        <w:rPr>
-          <w:rFonts w:ascii="Gama-Serif" w:eastAsia="Calibri" w:hAnsi="Gama-Serif" w:cs="Times New Roman"/>
-          <w:sz w:val="20"/>
-          <w:szCs w:val="20"/>
-        </w:rPr>
-        <w:t>Teknologi</w:t>
-      </w:r>
-      <w:proofErr w:type="spellEnd"/>
-      <w:r>
-        <w:rPr>
-          <w:rFonts w:ascii="Gama-Serif" w:eastAsia="Calibri" w:hAnsi="Gama-Serif" w:cs="Times New Roman"/>
-          <w:sz w:val="20"/>
-          <w:szCs w:val="20"/>
-        </w:rPr>
-        <w:t xml:space="preserve"> </w:t>
-      </w:r>
-      <w:proofErr w:type="spellStart"/>
-      <w:r>
-        <w:rPr>
-          <w:rFonts w:ascii="Gama-Serif" w:eastAsia="Calibri" w:hAnsi="Gama-Serif" w:cs="Times New Roman"/>
-          <w:sz w:val="20"/>
-          <w:szCs w:val="20"/>
-        </w:rPr>
-        <w:t>Informasi</w:t>
-      </w:r>
-      <w:proofErr w:type="spellEnd"/>
+        <w:t>Departemen Teknik Elektro dan Teknologi Informasi</w:t>
+      </w:r>
     </w:p>
     <w:p>
       <w:pPr>
@@ -254,29 +206,7 @@
           <w:sz w:val="32"/>
           <w:szCs w:val="32"/>
         </w:rPr>
-        <w:t xml:space="preserve">Expression Tree, </w:t>
-      </w:r>
-      <w:proofErr w:type="spellStart"/>
-      <w:r>
-        <w:rPr>
-          <w:rFonts w:ascii="Times New Roman" w:eastAsia="Calibri" w:hAnsi="Times New Roman" w:cs="Times New Roman"/>
-          <w:b/>
-          <w:bCs/>
-          <w:sz w:val="32"/>
-          <w:szCs w:val="32"/>
-        </w:rPr>
-        <w:t>Postorder</w:t>
-      </w:r>
-      <w:proofErr w:type="spellEnd"/>
-      <w:r>
-        <w:rPr>
-          <w:rFonts w:ascii="Times New Roman" w:eastAsia="Calibri" w:hAnsi="Times New Roman" w:cs="Times New Roman"/>
-          <w:b/>
-          <w:bCs/>
-          <w:sz w:val="32"/>
-          <w:szCs w:val="32"/>
-        </w:rPr>
-        <w:t xml:space="preserve"> Traversal, Postfix Evaluation</w:t>
+        <w:t>Expression Tree, Postorder Traversal, Postfix Evaluation</w:t>
       </w:r>
     </w:p>
     <w:p>
@@ -330,30 +260,8 @@
               <w:rPr>
                 <w:rFonts w:ascii="Times New Roman" w:eastAsia="Calibri" w:hAnsi="Times New Roman" w:cs="Times New Roman"/>
               </w:rPr>
-              <w:t xml:space="preserve">Muhammad </w:t>
-            </w:r>
-            <w:proofErr w:type="spellStart"/>
-            <w:r>
-              <w:rPr>
-                <w:rFonts w:ascii="Times New Roman" w:eastAsia="Calibri" w:hAnsi="Times New Roman" w:cs="Times New Roman"/>
-              </w:rPr>
-              <w:t>Nafal</w:t>
-            </w:r>
-            <w:proofErr w:type="spellEnd"/>
-            <w:r>
-              <w:rPr>
-                <w:rFonts w:ascii="Times New Roman" w:eastAsia="Calibri" w:hAnsi="Times New Roman" w:cs="Times New Roman"/>
-              </w:rPr>
-              <w:t xml:space="preserve"> Zakin </w:t>
-            </w:r>
-            <w:proofErr w:type="spellStart"/>
-            <w:r>
-              <w:rPr>
-                <w:rFonts w:ascii="Times New Roman" w:eastAsia="Calibri" w:hAnsi="Times New Roman" w:cs="Times New Roman"/>
-              </w:rPr>
-              <w:t>Rustanto</w:t>
-            </w:r>
-            <w:proofErr w:type="spellEnd"/>
+              <w:t>Muhammad Nafal Zakin Rustanto</w:t>
+            </w:r>
           </w:p>
         </w:tc>
         <w:tc>
@@ -388,28 +296,12 @@
                 <w:rFonts w:ascii="Times New Roman" w:eastAsia="Calibri" w:hAnsi="Times New Roman" w:cs="Times New Roman"/>
               </w:rPr>
             </w:pPr>
-            <w:proofErr w:type="spellStart"/>
             <w:r>
               <w:rPr>
                 <w:rFonts w:ascii="Times New Roman" w:eastAsia="Calibri" w:hAnsi="Times New Roman" w:cs="Times New Roman"/>
               </w:rPr>
-              <w:t>Teknologi</w:t>
-            </w:r>
-            <w:proofErr w:type="spellEnd"/>
-            <w:r>
-              <w:rPr>
-                <w:rFonts w:ascii="Times New Roman" w:eastAsia="Calibri" w:hAnsi="Times New Roman" w:cs="Times New Roman"/>
-              </w:rPr>
-              <w:t xml:space="preserve"> </w:t>
-            </w:r>
-            <w:proofErr w:type="spellStart"/>
-            <w:r>
-              <w:rPr>
-                <w:rFonts w:ascii="Times New Roman" w:eastAsia="Calibri" w:hAnsi="Times New Roman" w:cs="Times New Roman"/>
-              </w:rPr>
-              <w:t>Informasi</w:t>
-            </w:r>
-            <w:proofErr w:type="spellEnd"/>
+              <w:t>Teknologi Informasi</w:t>
+            </w:r>
           </w:p>
         </w:tc>
       </w:tr>
@@ -430,21 +322,7 @@
               <w:rPr>
                 <w:rFonts w:ascii="Times New Roman" w:eastAsia="Calibri" w:hAnsi="Times New Roman" w:cs="Times New Roman"/>
               </w:rPr>
-              <w:t xml:space="preserve">Muhammad </w:t>
-            </w:r>
-            <w:proofErr w:type="spellStart"/>
-            <w:r>
-              <w:rPr>
-                <w:rFonts w:ascii="Times New Roman" w:eastAsia="Calibri" w:hAnsi="Times New Roman" w:cs="Times New Roman"/>
-              </w:rPr>
-              <w:t>Fachri</w:t>
-            </w:r>
-            <w:proofErr w:type="spellEnd"/>
-            <w:r>
-              <w:rPr>
-                <w:rFonts w:ascii="Times New Roman" w:eastAsia="Calibri" w:hAnsi="Times New Roman" w:cs="Times New Roman"/>
-              </w:rPr>
-              <w:t xml:space="preserve"> Akbar</w:t>
+              <w:t>Muhammad Fachri Akbar</w:t>
             </w:r>
           </w:p>
         </w:tc>
@@ -503,6 +381,9 @@
         <w:pStyle w:val="Heading1"/>
       </w:pPr>
       <w:r>
+        <w:t xml:space="preserve">BINARY </w:t>
+      </w:r>
+      <w:r>
         <w:t>TREE</w:t>
       </w:r>
       <w:r>
@@ -527,10 +408,289 @@
         </w:rPr>
         <w:tab/>
       </w:r>
+      <w:r>
+        <w:rPr>
+          <w:rFonts w:ascii="Times New Roman" w:hAnsi="Times New Roman" w:cs="Times New Roman"/>
+          <w:i/>
+          <w:iCs/>
+          <w:sz w:val="24"/>
+          <w:szCs w:val="24"/>
+        </w:rPr>
+        <w:t xml:space="preserve">Binary tree </w:t>
+      </w:r>
+      <w:r>
+        <w:rPr>
+          <w:rFonts w:ascii="Times New Roman" w:hAnsi="Times New Roman" w:cs="Times New Roman"/>
+          <w:sz w:val="24"/>
+          <w:szCs w:val="24"/>
+        </w:rPr>
+        <w:t xml:space="preserve">adalah sebuah struktur data hierarkis non-linear </w:t>
+      </w:r>
+      <w:r>
+        <w:rPr>
+          <w:rFonts w:ascii="Times New Roman" w:hAnsi="Times New Roman" w:cs="Times New Roman"/>
+          <w:i/>
+          <w:iCs/>
+          <w:sz w:val="24"/>
+          <w:szCs w:val="24"/>
+        </w:rPr>
+        <w:t>(tree)</w:t>
+      </w:r>
+      <w:r>
+        <w:rPr>
+          <w:rFonts w:ascii="Times New Roman" w:hAnsi="Times New Roman" w:cs="Times New Roman"/>
+          <w:sz w:val="24"/>
+          <w:szCs w:val="24"/>
+        </w:rPr>
+        <w:t xml:space="preserve"> yang setiap </w:t>
+      </w:r>
+      <w:r>
+        <w:rPr>
+          <w:rFonts w:ascii="Times New Roman" w:hAnsi="Times New Roman" w:cs="Times New Roman"/>
+          <w:i/>
+          <w:iCs/>
+          <w:sz w:val="24"/>
+          <w:szCs w:val="24"/>
+        </w:rPr>
+        <w:t>node</w:t>
+      </w:r>
+      <w:r>
+        <w:rPr>
+          <w:rFonts w:ascii="Times New Roman" w:hAnsi="Times New Roman" w:cs="Times New Roman"/>
+          <w:sz w:val="24"/>
+          <w:szCs w:val="24"/>
+        </w:rPr>
+        <w:t xml:space="preserve">-nya memiliki paling banyak 2 anak </w:t>
+      </w:r>
+      <w:r>
+        <w:rPr>
+          <w:rFonts w:ascii="Times New Roman" w:hAnsi="Times New Roman" w:cs="Times New Roman"/>
+          <w:i/>
+          <w:iCs/>
+          <w:sz w:val="24"/>
+          <w:szCs w:val="24"/>
+        </w:rPr>
+        <w:t xml:space="preserve">(child) </w:t>
+      </w:r>
+      <w:r>
+        <w:rPr>
+          <w:rFonts w:ascii="Times New Roman" w:hAnsi="Times New Roman" w:cs="Times New Roman"/>
+          <w:sz w:val="24"/>
+          <w:szCs w:val="24"/>
+        </w:rPr>
+        <w:t xml:space="preserve">yang selanjutnya disebut </w:t>
+      </w:r>
+      <w:r>
+        <w:rPr>
+          <w:rFonts w:ascii="Times New Roman" w:hAnsi="Times New Roman" w:cs="Times New Roman"/>
+          <w:i/>
+          <w:iCs/>
+          <w:sz w:val="24"/>
+          <w:szCs w:val="24"/>
+        </w:rPr>
+        <w:t xml:space="preserve">left child </w:t>
+      </w:r>
+      <w:r>
+        <w:rPr>
+          <w:rFonts w:ascii="Times New Roman" w:hAnsi="Times New Roman" w:cs="Times New Roman"/>
+          <w:sz w:val="24"/>
+          <w:szCs w:val="24"/>
+        </w:rPr>
+        <w:t xml:space="preserve">dan </w:t>
+      </w:r>
+      <w:r>
+        <w:rPr>
+          <w:rFonts w:ascii="Times New Roman" w:hAnsi="Times New Roman" w:cs="Times New Roman"/>
+          <w:i/>
+          <w:iCs/>
+          <w:sz w:val="24"/>
+          <w:szCs w:val="24"/>
+        </w:rPr>
+        <w:t>right child</w:t>
+      </w:r>
+      <w:r>
+        <w:rPr>
+          <w:rFonts w:ascii="Times New Roman" w:hAnsi="Times New Roman" w:cs="Times New Roman"/>
+          <w:sz w:val="24"/>
+          <w:szCs w:val="24"/>
+        </w:rPr>
+        <w:t xml:space="preserve">. </w:t>
+      </w:r>
+      <w:r>
+        <w:rPr>
+          <w:rFonts w:ascii="Times New Roman" w:hAnsi="Times New Roman" w:cs="Times New Roman"/>
+          <w:sz w:val="24"/>
+          <w:szCs w:val="24"/>
+        </w:rPr>
+        <w:t xml:space="preserve">Dalam program dengan bahasa pemrograman C++, setiap node dalam </w:t>
+      </w:r>
+      <w:r>
+        <w:rPr>
+          <w:rFonts w:ascii="Times New Roman" w:hAnsi="Times New Roman" w:cs="Times New Roman"/>
+          <w:i/>
+          <w:iCs/>
+          <w:sz w:val="24"/>
+          <w:szCs w:val="24"/>
+        </w:rPr>
+        <w:t xml:space="preserve">binary tree </w:t>
+      </w:r>
+      <w:r>
+        <w:rPr>
+          <w:rFonts w:ascii="Times New Roman" w:hAnsi="Times New Roman" w:cs="Times New Roman"/>
+          <w:sz w:val="24"/>
+          <w:szCs w:val="24"/>
+        </w:rPr>
+        <w:t xml:space="preserve">umumnya dikarakterisasi dalam sebuah </w:t>
+      </w:r>
+      <w:r>
+        <w:rPr>
+          <w:rFonts w:ascii="Times New Roman" w:hAnsi="Times New Roman" w:cs="Times New Roman"/>
+          <w:i/>
+          <w:iCs/>
+          <w:sz w:val="24"/>
+          <w:szCs w:val="24"/>
+        </w:rPr>
+        <w:t xml:space="preserve">struct </w:t>
+      </w:r>
+      <w:r>
+        <w:rPr>
+          <w:rFonts w:ascii="Times New Roman" w:hAnsi="Times New Roman" w:cs="Times New Roman"/>
+          <w:sz w:val="24"/>
+          <w:szCs w:val="24"/>
+        </w:rPr>
+        <w:t xml:space="preserve">dengan 3 komponen yaitu data dalam </w:t>
+      </w:r>
+      <w:r>
+        <w:rPr>
+          <w:rFonts w:ascii="Times New Roman" w:hAnsi="Times New Roman" w:cs="Times New Roman"/>
+          <w:i/>
+          <w:iCs/>
+          <w:sz w:val="24"/>
+          <w:szCs w:val="24"/>
+        </w:rPr>
+        <w:t xml:space="preserve">node </w:t>
+      </w:r>
+      <w:r>
+        <w:rPr>
+          <w:rFonts w:ascii="Times New Roman" w:hAnsi="Times New Roman" w:cs="Times New Roman"/>
+          <w:sz w:val="24"/>
+          <w:szCs w:val="24"/>
+        </w:rPr>
+        <w:t xml:space="preserve">tersebut dan 2 buah pointer </w:t>
+      </w:r>
+      <w:r>
+        <w:rPr>
+          <w:rFonts w:ascii="Times New Roman" w:hAnsi="Times New Roman" w:cs="Times New Roman"/>
+          <w:i/>
+          <w:iCs/>
+          <w:sz w:val="24"/>
+          <w:szCs w:val="24"/>
+        </w:rPr>
+        <w:t xml:space="preserve">(left </w:t>
+      </w:r>
+      <w:r>
+        <w:rPr>
+          <w:rFonts w:ascii="Times New Roman" w:hAnsi="Times New Roman" w:cs="Times New Roman"/>
+          <w:sz w:val="24"/>
+          <w:szCs w:val="24"/>
+        </w:rPr>
+        <w:t xml:space="preserve">dan </w:t>
+      </w:r>
+      <w:r>
+        <w:rPr>
+          <w:rFonts w:ascii="Times New Roman" w:hAnsi="Times New Roman" w:cs="Times New Roman"/>
+          <w:i/>
+          <w:iCs/>
+          <w:sz w:val="24"/>
+          <w:szCs w:val="24"/>
+        </w:rPr>
+        <w:t>right</w:t>
+      </w:r>
+      <w:r>
+        <w:rPr>
+          <w:rFonts w:ascii="Times New Roman" w:hAnsi="Times New Roman" w:cs="Times New Roman"/>
+          <w:sz w:val="24"/>
+          <w:szCs w:val="24"/>
+        </w:rPr>
+        <w:t xml:space="preserve">) yang menghubungkan </w:t>
+      </w:r>
+      <w:r>
+        <w:rPr>
+          <w:rFonts w:ascii="Times New Roman" w:hAnsi="Times New Roman" w:cs="Times New Roman"/>
+          <w:i/>
+          <w:iCs/>
+          <w:sz w:val="24"/>
+          <w:szCs w:val="24"/>
+        </w:rPr>
+        <w:t xml:space="preserve">node </w:t>
+      </w:r>
+      <w:r>
+        <w:rPr>
+          <w:rFonts w:ascii="Times New Roman" w:hAnsi="Times New Roman" w:cs="Times New Roman"/>
+          <w:sz w:val="24"/>
+          <w:szCs w:val="24"/>
+        </w:rPr>
+        <w:t xml:space="preserve">dengan </w:t>
+      </w:r>
+      <w:r>
+        <w:rPr>
+          <w:rFonts w:ascii="Times New Roman" w:hAnsi="Times New Roman" w:cs="Times New Roman"/>
+          <w:i/>
+          <w:iCs/>
+          <w:sz w:val="24"/>
+          <w:szCs w:val="24"/>
+        </w:rPr>
+        <w:t xml:space="preserve">left child </w:t>
+      </w:r>
+      <w:r>
+        <w:rPr>
+          <w:rFonts w:ascii="Times New Roman" w:hAnsi="Times New Roman" w:cs="Times New Roman"/>
+          <w:sz w:val="24"/>
+          <w:szCs w:val="24"/>
+        </w:rPr>
+        <w:t xml:space="preserve">dan </w:t>
+      </w:r>
+      <w:r>
+        <w:rPr>
+          <w:rFonts w:ascii="Times New Roman" w:hAnsi="Times New Roman" w:cs="Times New Roman"/>
+          <w:i/>
+          <w:iCs/>
+          <w:sz w:val="24"/>
+          <w:szCs w:val="24"/>
+        </w:rPr>
+        <w:t>right child</w:t>
+      </w:r>
+      <w:r>
+        <w:rPr>
+          <w:rFonts w:ascii="Times New Roman" w:hAnsi="Times New Roman" w:cs="Times New Roman"/>
+          <w:i/>
+          <w:iCs/>
+          <w:sz w:val="24"/>
+          <w:szCs w:val="24"/>
+        </w:rPr>
+        <w:t>-</w:t>
+      </w:r>
+      <w:r>
+        <w:rPr>
+          <w:rFonts w:ascii="Times New Roman" w:hAnsi="Times New Roman" w:cs="Times New Roman"/>
+          <w:sz w:val="24"/>
+          <w:szCs w:val="24"/>
+        </w:rPr>
+        <w:t>nya.</w:t>
+      </w:r>
+      <w:r>
+        <w:rPr>
+          <w:rFonts w:ascii="Times New Roman" w:hAnsi="Times New Roman" w:cs="Times New Roman"/>
+          <w:sz w:val="24"/>
+          <w:szCs w:val="24"/>
+        </w:rPr>
+        <w:t xml:space="preserve"> </w:t>
+      </w:r>
     </w:p>
     <w:p>
       <w:pPr>
         <w:spacing w:after="0" w:line="276" w:lineRule="auto"/>
+        <w:ind w:firstLine="720"/>
         <w:jc w:val="both"/>
         <w:rPr>
           <w:rFonts w:ascii="Times New Roman" w:hAnsi="Times New Roman" w:cs="Times New Roman"/>
@@ -538,38 +698,1915 @@
           <w:szCs w:val="24"/>
         </w:rPr>
       </w:pPr>
+      <w:r>
+        <w:rPr>
+          <w:rFonts w:ascii="Times New Roman" w:hAnsi="Times New Roman" w:cs="Times New Roman"/>
+          <w:sz w:val="24"/>
+          <w:szCs w:val="24"/>
+        </w:rPr>
+        <w:t xml:space="preserve">Sedangkan untuk membuat </w:t>
+      </w:r>
+      <w:r>
+        <w:rPr>
+          <w:rFonts w:ascii="Times New Roman" w:hAnsi="Times New Roman" w:cs="Times New Roman"/>
+          <w:i/>
+          <w:iCs/>
+          <w:sz w:val="24"/>
+          <w:szCs w:val="24"/>
+        </w:rPr>
+        <w:t>binary tree</w:t>
+      </w:r>
+      <w:r>
+        <w:rPr>
+          <w:rFonts w:ascii="Times New Roman" w:hAnsi="Times New Roman" w:cs="Times New Roman"/>
+          <w:sz w:val="24"/>
+          <w:szCs w:val="24"/>
+        </w:rPr>
+        <w:t xml:space="preserve"> pada program C++, pertama-tama dibuat sebuah </w:t>
+      </w:r>
+      <w:r>
+        <w:rPr>
+          <w:rFonts w:ascii="Times New Roman" w:hAnsi="Times New Roman" w:cs="Times New Roman"/>
+          <w:i/>
+          <w:iCs/>
+          <w:sz w:val="24"/>
+          <w:szCs w:val="24"/>
+        </w:rPr>
+        <w:t>node root</w:t>
+      </w:r>
+      <w:r>
+        <w:rPr>
+          <w:rFonts w:ascii="Times New Roman" w:hAnsi="Times New Roman" w:cs="Times New Roman"/>
+          <w:sz w:val="24"/>
+          <w:szCs w:val="24"/>
+        </w:rPr>
+        <w:t xml:space="preserve">, kemudian pointer </w:t>
+      </w:r>
+      <w:r>
+        <w:rPr>
+          <w:rFonts w:ascii="Times New Roman" w:hAnsi="Times New Roman" w:cs="Times New Roman"/>
+          <w:i/>
+          <w:iCs/>
+          <w:sz w:val="24"/>
+          <w:szCs w:val="24"/>
+        </w:rPr>
+        <w:t xml:space="preserve">left </w:t>
+      </w:r>
+      <w:r>
+        <w:rPr>
+          <w:rFonts w:ascii="Times New Roman" w:hAnsi="Times New Roman" w:cs="Times New Roman"/>
+          <w:sz w:val="24"/>
+          <w:szCs w:val="24"/>
+        </w:rPr>
+        <w:t xml:space="preserve">dan </w:t>
+      </w:r>
+      <w:r>
+        <w:rPr>
+          <w:rFonts w:ascii="Times New Roman" w:hAnsi="Times New Roman" w:cs="Times New Roman"/>
+          <w:i/>
+          <w:iCs/>
+          <w:sz w:val="24"/>
+          <w:szCs w:val="24"/>
+        </w:rPr>
+        <w:t>right-</w:t>
+      </w:r>
+      <w:r>
+        <w:rPr>
+          <w:rFonts w:ascii="Times New Roman" w:hAnsi="Times New Roman" w:cs="Times New Roman"/>
+          <w:sz w:val="24"/>
+          <w:szCs w:val="24"/>
+        </w:rPr>
+        <w:t xml:space="preserve">nya diset </w:t>
+      </w:r>
+      <w:r>
+        <w:rPr>
+          <w:rFonts w:ascii="Times New Roman" w:hAnsi="Times New Roman" w:cs="Times New Roman"/>
+          <w:i/>
+          <w:iCs/>
+          <w:sz w:val="24"/>
+          <w:szCs w:val="24"/>
+        </w:rPr>
+        <w:t>NULL</w:t>
+      </w:r>
+      <w:r>
+        <w:rPr>
+          <w:rFonts w:ascii="Times New Roman" w:hAnsi="Times New Roman" w:cs="Times New Roman"/>
+          <w:sz w:val="24"/>
+          <w:szCs w:val="24"/>
+        </w:rPr>
+        <w:t xml:space="preserve">. Setelah itu, untuk setiap pointer pada tiap </w:t>
+      </w:r>
+      <w:r>
+        <w:rPr>
+          <w:rFonts w:ascii="Times New Roman" w:hAnsi="Times New Roman" w:cs="Times New Roman"/>
+          <w:i/>
+          <w:iCs/>
+          <w:sz w:val="24"/>
+          <w:szCs w:val="24"/>
+        </w:rPr>
+        <w:t>node</w:t>
+      </w:r>
+      <w:r>
+        <w:rPr>
+          <w:rFonts w:ascii="Times New Roman" w:hAnsi="Times New Roman" w:cs="Times New Roman"/>
+          <w:sz w:val="24"/>
+          <w:szCs w:val="24"/>
+        </w:rPr>
+        <w:t xml:space="preserve">, dapat dibuat </w:t>
+      </w:r>
+      <w:r>
+        <w:rPr>
+          <w:rFonts w:ascii="Times New Roman" w:hAnsi="Times New Roman" w:cs="Times New Roman"/>
+          <w:i/>
+          <w:iCs/>
+          <w:sz w:val="24"/>
+          <w:szCs w:val="24"/>
+        </w:rPr>
+        <w:t>node baru</w:t>
+      </w:r>
+      <w:r>
+        <w:rPr>
+          <w:rFonts w:ascii="Times New Roman" w:hAnsi="Times New Roman" w:cs="Times New Roman"/>
+          <w:sz w:val="24"/>
+          <w:szCs w:val="24"/>
+        </w:rPr>
+        <w:t xml:space="preserve"> </w:t>
+      </w:r>
+      <w:r>
+        <w:rPr>
+          <w:rFonts w:ascii="Times New Roman" w:hAnsi="Times New Roman" w:cs="Times New Roman"/>
+          <w:sz w:val="24"/>
+          <w:szCs w:val="24"/>
+        </w:rPr>
+        <w:t>dengan cara yang sama, yaitu mengalokasikan memori untuk</w:t>
+      </w:r>
+      <w:r>
+        <w:rPr>
+          <w:rFonts w:ascii="Times New Roman" w:hAnsi="Times New Roman" w:cs="Times New Roman"/>
+          <w:i/>
+          <w:iCs/>
+          <w:sz w:val="24"/>
+          <w:szCs w:val="24"/>
+        </w:rPr>
+        <w:t xml:space="preserve"> node</w:t>
+      </w:r>
+      <w:r>
+        <w:rPr>
+          <w:rFonts w:ascii="Times New Roman" w:hAnsi="Times New Roman" w:cs="Times New Roman"/>
+          <w:sz w:val="24"/>
+          <w:szCs w:val="24"/>
+        </w:rPr>
+        <w:t xml:space="preserve"> baru dan mengatur nilai serta pointer </w:t>
+      </w:r>
+      <w:r>
+        <w:rPr>
+          <w:rFonts w:ascii="Times New Roman" w:hAnsi="Times New Roman" w:cs="Times New Roman"/>
+          <w:i/>
+          <w:iCs/>
+          <w:sz w:val="24"/>
+          <w:szCs w:val="24"/>
+        </w:rPr>
+        <w:t>left</w:t>
+      </w:r>
+      <w:r>
+        <w:rPr>
+          <w:rFonts w:ascii="Times New Roman" w:hAnsi="Times New Roman" w:cs="Times New Roman"/>
+          <w:sz w:val="24"/>
+          <w:szCs w:val="24"/>
+        </w:rPr>
+        <w:t xml:space="preserve"> dan </w:t>
+      </w:r>
+      <w:r>
+        <w:rPr>
+          <w:rFonts w:ascii="Times New Roman" w:hAnsi="Times New Roman" w:cs="Times New Roman"/>
+          <w:i/>
+          <w:iCs/>
+          <w:sz w:val="24"/>
+          <w:szCs w:val="24"/>
+        </w:rPr>
+        <w:t>right</w:t>
+      </w:r>
+      <w:r>
+        <w:rPr>
+          <w:rFonts w:ascii="Times New Roman" w:hAnsi="Times New Roman" w:cs="Times New Roman"/>
+          <w:sz w:val="24"/>
+          <w:szCs w:val="24"/>
+        </w:rPr>
+        <w:t xml:space="preserve">-nya ke </w:t>
+      </w:r>
+      <w:r>
+        <w:rPr>
+          <w:rFonts w:ascii="Times New Roman" w:hAnsi="Times New Roman" w:cs="Times New Roman"/>
+          <w:i/>
+          <w:iCs/>
+          <w:sz w:val="24"/>
+          <w:szCs w:val="24"/>
+        </w:rPr>
+        <w:t>NULL</w:t>
+      </w:r>
+      <w:r>
+        <w:rPr>
+          <w:rFonts w:ascii="Times New Roman" w:hAnsi="Times New Roman" w:cs="Times New Roman"/>
+          <w:sz w:val="24"/>
+          <w:szCs w:val="24"/>
+        </w:rPr>
+        <w:t xml:space="preserve">. Proses ini dapat dilakukan secara rekursif atau </w:t>
+      </w:r>
+      <w:r>
+        <w:rPr>
+          <w:rFonts w:ascii="Times New Roman" w:hAnsi="Times New Roman" w:cs="Times New Roman"/>
+          <w:sz w:val="24"/>
+          <w:szCs w:val="24"/>
+        </w:rPr>
+        <w:t xml:space="preserve">iteratif. Algoritma untuk membangun sebuah </w:t>
+      </w:r>
+      <w:r>
+        <w:rPr>
+          <w:rFonts w:ascii="Times New Roman" w:hAnsi="Times New Roman" w:cs="Times New Roman"/>
+          <w:i/>
+          <w:iCs/>
+          <w:sz w:val="24"/>
+          <w:szCs w:val="24"/>
+        </w:rPr>
+        <w:t>binary tree</w:t>
+      </w:r>
+      <w:r>
+        <w:rPr>
+          <w:rFonts w:ascii="Times New Roman" w:hAnsi="Times New Roman" w:cs="Times New Roman"/>
+          <w:sz w:val="24"/>
+          <w:szCs w:val="24"/>
+        </w:rPr>
+        <w:t xml:space="preserve"> pada program tersebut beserta contohnya, dapat dilihat sebagai berikut.</w:t>
+      </w:r>
     </w:p>
     <w:p>
       <w:pPr>
-        <w:pStyle w:val="Heading1"/>
-      </w:pPr>
-      <w:r>
-        <w:t>POSTORDER TRAVERSAL</w:t>
-      </w:r>
+        <w:spacing w:after="0" w:line="276" w:lineRule="auto"/>
+        <w:ind w:firstLine="720"/>
+        <w:jc w:val="both"/>
+        <w:rPr>
+          <w:rFonts w:ascii="Times New Roman" w:hAnsi="Times New Roman" w:cs="Times New Roman"/>
+          <w:sz w:val="24"/>
+          <w:szCs w:val="24"/>
+        </w:rPr>
+      </w:pPr>
+    </w:p>
+    <w:tbl>
+      <w:tblPr>
+        <w:tblStyle w:val="TableGrid"/>
+        <w:tblW w:w="0" w:type="auto"/>
+        <w:jc w:val="center"/>
+        <w:tblBorders>
+          <w:top w:val="none" w:sz="0" w:space="0" w:color="auto"/>
+          <w:left w:val="none" w:sz="0" w:space="0" w:color="auto"/>
+          <w:bottom w:val="none" w:sz="0" w:space="0" w:color="auto"/>
+          <w:right w:val="none" w:sz="0" w:space="0" w:color="auto"/>
+          <w:insideH w:val="none" w:sz="0" w:space="0" w:color="auto"/>
+          <w:insideV w:val="none" w:sz="0" w:space="0" w:color="auto"/>
+        </w:tblBorders>
+        <w:tblLook w:val="04A0" w:firstRow="1" w:lastRow="0" w:firstColumn="1" w:lastColumn="0" w:noHBand="0" w:noVBand="1"/>
+      </w:tblPr>
+      <w:tblGrid>
+        <w:gridCol w:w="7654"/>
+      </w:tblGrid>
+      <w:tr>
+        <w:trPr>
+          <w:jc w:val="center"/>
+        </w:trPr>
+        <w:tc>
+          <w:tcPr>
+            <w:tcW w:w="7654" w:type="dxa"/>
+          </w:tcPr>
+          <w:p>
+            <w:pPr>
+              <w:spacing w:line="276" w:lineRule="auto"/>
+              <w:jc w:val="both"/>
+              <w:rPr>
+                <w:rFonts w:ascii="Times New Roman" w:hAnsi="Times New Roman" w:cs="Times New Roman"/>
+              </w:rPr>
+            </w:pPr>
+            <w:r>
+              <w:rPr>
+                <w:rFonts w:ascii="Times New Roman" w:hAnsi="Times New Roman" w:cs="Times New Roman"/>
+                <w:b/>
+                <w:bCs/>
+              </w:rPr>
+              <w:t xml:space="preserve">Algoritma 1. </w:t>
+            </w:r>
+            <w:r>
+              <w:rPr>
+                <w:rFonts w:ascii="Times New Roman" w:hAnsi="Times New Roman" w:cs="Times New Roman"/>
+              </w:rPr>
+              <w:t xml:space="preserve">Membangun </w:t>
+            </w:r>
+            <w:r>
+              <w:rPr>
+                <w:rFonts w:ascii="Times New Roman" w:hAnsi="Times New Roman" w:cs="Times New Roman"/>
+                <w:i/>
+                <w:iCs/>
+              </w:rPr>
+              <w:t xml:space="preserve">Binary Tree </w:t>
+            </w:r>
+            <w:r>
+              <w:rPr>
+                <w:rFonts w:ascii="Times New Roman" w:hAnsi="Times New Roman" w:cs="Times New Roman"/>
+              </w:rPr>
+              <w:t>pada Program C++</w:t>
+            </w:r>
+          </w:p>
+        </w:tc>
+      </w:tr>
+      <w:tr>
+        <w:trPr>
+          <w:jc w:val="center"/>
+        </w:trPr>
+        <w:tc>
+          <w:tcPr>
+            <w:tcW w:w="7654" w:type="dxa"/>
+          </w:tcPr>
+          <w:p>
+            <w:pPr>
+              <w:spacing w:line="276" w:lineRule="auto"/>
+              <w:jc w:val="both"/>
+              <w:rPr>
+                <w:rFonts w:ascii="Consolas" w:hAnsi="Consolas" w:cs="Times New Roman"/>
+                <w:color w:val="538135" w:themeColor="accent6" w:themeShade="BF"/>
+                <w:sz w:val="20"/>
+                <w:szCs w:val="20"/>
+              </w:rPr>
+            </w:pPr>
+            <w:r>
+              <w:rPr>
+                <w:rFonts w:ascii="Consolas" w:hAnsi="Consolas" w:cs="Times New Roman"/>
+                <w:color w:val="538135" w:themeColor="accent6" w:themeShade="BF"/>
+                <w:sz w:val="20"/>
+                <w:szCs w:val="20"/>
+              </w:rPr>
+              <w:t>DICTIONARY</w:t>
+            </w:r>
+          </w:p>
+          <w:p>
+            <w:pPr>
+              <w:spacing w:line="276" w:lineRule="auto"/>
+              <w:jc w:val="both"/>
+              <w:rPr>
+                <w:rFonts w:ascii="Consolas" w:hAnsi="Consolas" w:cs="Times New Roman"/>
+                <w:sz w:val="20"/>
+                <w:szCs w:val="20"/>
+              </w:rPr>
+            </w:pPr>
+            <w:r>
+              <w:rPr>
+                <w:rFonts w:ascii="Consolas" w:hAnsi="Consolas" w:cs="Times New Roman"/>
+                <w:sz w:val="20"/>
+                <w:szCs w:val="20"/>
+              </w:rPr>
+              <w:t>STRUCTURE Node:</w:t>
+            </w:r>
+          </w:p>
+          <w:p>
+            <w:pPr>
+              <w:spacing w:line="276" w:lineRule="auto"/>
+              <w:ind w:left="720"/>
+              <w:jc w:val="both"/>
+              <w:rPr>
+                <w:rFonts w:ascii="Consolas" w:hAnsi="Consolas" w:cs="Times New Roman"/>
+                <w:sz w:val="20"/>
+                <w:szCs w:val="20"/>
+              </w:rPr>
+            </w:pPr>
+            <w:r>
+              <w:rPr>
+                <w:rFonts w:ascii="Consolas" w:hAnsi="Consolas" w:cs="Times New Roman"/>
+                <w:sz w:val="20"/>
+                <w:szCs w:val="20"/>
+              </w:rPr>
+              <w:t>data: string</w:t>
+            </w:r>
+          </w:p>
+          <w:p>
+            <w:pPr>
+              <w:spacing w:line="276" w:lineRule="auto"/>
+              <w:ind w:left="720"/>
+              <w:jc w:val="both"/>
+              <w:rPr>
+                <w:rFonts w:ascii="Consolas" w:hAnsi="Consolas" w:cs="Times New Roman"/>
+                <w:sz w:val="20"/>
+                <w:szCs w:val="20"/>
+              </w:rPr>
+            </w:pPr>
+            <w:r>
+              <w:rPr>
+                <w:rFonts w:ascii="Consolas" w:hAnsi="Consolas" w:cs="Times New Roman"/>
+                <w:sz w:val="20"/>
+                <w:szCs w:val="20"/>
+              </w:rPr>
+              <w:t>left: pointer to Node</w:t>
+            </w:r>
+          </w:p>
+          <w:p>
+            <w:pPr>
+              <w:spacing w:line="276" w:lineRule="auto"/>
+              <w:ind w:left="720"/>
+              <w:jc w:val="both"/>
+              <w:rPr>
+                <w:rFonts w:ascii="Consolas" w:hAnsi="Consolas" w:cs="Times New Roman"/>
+                <w:sz w:val="20"/>
+                <w:szCs w:val="20"/>
+              </w:rPr>
+            </w:pPr>
+            <w:r>
+              <w:rPr>
+                <w:rFonts w:ascii="Consolas" w:hAnsi="Consolas" w:cs="Times New Roman"/>
+                <w:sz w:val="20"/>
+                <w:szCs w:val="20"/>
+              </w:rPr>
+              <w:t>right: pointer to Node</w:t>
+            </w:r>
+          </w:p>
+          <w:p>
+            <w:pPr>
+              <w:spacing w:line="276" w:lineRule="auto"/>
+              <w:ind w:left="720"/>
+              <w:jc w:val="both"/>
+              <w:rPr>
+                <w:rFonts w:ascii="Consolas" w:hAnsi="Consolas" w:cs="Times New Roman"/>
+                <w:sz w:val="20"/>
+                <w:szCs w:val="20"/>
+              </w:rPr>
+            </w:pPr>
+          </w:p>
+          <w:p>
+            <w:pPr>
+              <w:spacing w:line="276" w:lineRule="auto"/>
+              <w:jc w:val="both"/>
+              <w:rPr>
+                <w:rFonts w:ascii="Consolas" w:hAnsi="Consolas" w:cs="Times New Roman"/>
+                <w:color w:val="538135" w:themeColor="accent6" w:themeShade="BF"/>
+                <w:sz w:val="20"/>
+                <w:szCs w:val="20"/>
+              </w:rPr>
+            </w:pPr>
+            <w:r>
+              <w:rPr>
+                <w:rFonts w:ascii="Consolas" w:hAnsi="Consolas" w:cs="Times New Roman"/>
+                <w:color w:val="538135" w:themeColor="accent6" w:themeShade="BF"/>
+                <w:sz w:val="20"/>
+                <w:szCs w:val="20"/>
+              </w:rPr>
+              <w:t>FUNCTION newNode(data)</w:t>
+            </w:r>
+          </w:p>
+          <w:p>
+            <w:pPr>
+              <w:spacing w:line="276" w:lineRule="auto"/>
+              <w:jc w:val="both"/>
+              <w:rPr>
+                <w:rFonts w:ascii="Consolas" w:hAnsi="Consolas" w:cs="Times New Roman"/>
+                <w:sz w:val="20"/>
+                <w:szCs w:val="20"/>
+              </w:rPr>
+            </w:pPr>
+            <w:r>
+              <w:rPr>
+                <w:rFonts w:ascii="Consolas" w:hAnsi="Consolas" w:cs="Times New Roman"/>
+                <w:sz w:val="20"/>
+                <w:szCs w:val="20"/>
+              </w:rPr>
+              <w:t xml:space="preserve">DEFINE node </w:t>
+            </w:r>
+            <w:r>
+              <w:rPr>
+                <w:rFonts w:ascii="Consolas" w:hAnsi="Consolas" w:cs="Times New Roman"/>
+                <w:sz w:val="20"/>
+                <w:szCs w:val="20"/>
+              </w:rPr>
+              <w:t>AS</w:t>
+            </w:r>
+            <w:r>
+              <w:rPr>
+                <w:rFonts w:ascii="Consolas" w:hAnsi="Consolas" w:cs="Times New Roman"/>
+                <w:sz w:val="20"/>
+                <w:szCs w:val="20"/>
+              </w:rPr>
+              <w:t xml:space="preserve"> new Node</w:t>
+            </w:r>
+          </w:p>
+          <w:p>
+            <w:pPr>
+              <w:spacing w:line="276" w:lineRule="auto"/>
+              <w:jc w:val="both"/>
+              <w:rPr>
+                <w:rFonts w:ascii="Consolas" w:hAnsi="Consolas" w:cs="Times New Roman"/>
+                <w:sz w:val="20"/>
+                <w:szCs w:val="20"/>
+              </w:rPr>
+            </w:pPr>
+            <w:r>
+              <w:rPr>
+                <w:rFonts w:ascii="Consolas" w:hAnsi="Consolas" w:cs="Times New Roman"/>
+                <w:sz w:val="20"/>
+                <w:szCs w:val="20"/>
+              </w:rPr>
+              <w:t>SET node-&gt;data = data</w:t>
+            </w:r>
+          </w:p>
+          <w:p>
+            <w:pPr>
+              <w:spacing w:line="276" w:lineRule="auto"/>
+              <w:jc w:val="both"/>
+              <w:rPr>
+                <w:rFonts w:ascii="Consolas" w:hAnsi="Consolas" w:cs="Times New Roman"/>
+                <w:sz w:val="20"/>
+                <w:szCs w:val="20"/>
+              </w:rPr>
+            </w:pPr>
+            <w:r>
+              <w:rPr>
+                <w:rFonts w:ascii="Consolas" w:hAnsi="Consolas" w:cs="Times New Roman"/>
+                <w:sz w:val="20"/>
+                <w:szCs w:val="20"/>
+              </w:rPr>
+              <w:t xml:space="preserve">SET node-&gt;left = node-&gt;right = </w:t>
+            </w:r>
+            <w:r>
+              <w:rPr>
+                <w:rFonts w:ascii="Consolas" w:hAnsi="Consolas" w:cs="Times New Roman"/>
+                <w:sz w:val="20"/>
+                <w:szCs w:val="20"/>
+              </w:rPr>
+              <w:t>NULL</w:t>
+            </w:r>
+          </w:p>
+          <w:p>
+            <w:pPr>
+              <w:spacing w:line="276" w:lineRule="auto"/>
+              <w:jc w:val="both"/>
+              <w:rPr>
+                <w:rFonts w:ascii="Consolas" w:hAnsi="Consolas" w:cs="Times New Roman"/>
+                <w:sz w:val="20"/>
+                <w:szCs w:val="20"/>
+              </w:rPr>
+            </w:pPr>
+            <w:r>
+              <w:rPr>
+                <w:rFonts w:ascii="Consolas" w:hAnsi="Consolas" w:cs="Times New Roman"/>
+                <w:sz w:val="20"/>
+                <w:szCs w:val="20"/>
+              </w:rPr>
+              <w:t>RETURN node</w:t>
+            </w:r>
+          </w:p>
+          <w:p>
+            <w:pPr>
+              <w:spacing w:line="276" w:lineRule="auto"/>
+              <w:jc w:val="both"/>
+              <w:rPr>
+                <w:rFonts w:ascii="Consolas" w:hAnsi="Consolas" w:cs="Times New Roman"/>
+                <w:sz w:val="20"/>
+                <w:szCs w:val="20"/>
+              </w:rPr>
+            </w:pPr>
+          </w:p>
+          <w:p>
+            <w:pPr>
+              <w:spacing w:line="276" w:lineRule="auto"/>
+              <w:jc w:val="both"/>
+              <w:rPr>
+                <w:rFonts w:ascii="Consolas" w:hAnsi="Consolas" w:cs="Times New Roman"/>
+                <w:color w:val="538135" w:themeColor="accent6" w:themeShade="BF"/>
+                <w:sz w:val="20"/>
+                <w:szCs w:val="20"/>
+              </w:rPr>
+            </w:pPr>
+            <w:r>
+              <w:rPr>
+                <w:rFonts w:ascii="Consolas" w:hAnsi="Consolas" w:cs="Times New Roman"/>
+                <w:color w:val="538135" w:themeColor="accent6" w:themeShade="BF"/>
+                <w:sz w:val="20"/>
+                <w:szCs w:val="20"/>
+              </w:rPr>
+              <w:t>EXAMPLE</w:t>
+            </w:r>
+          </w:p>
+          <w:p>
+            <w:pPr>
+              <w:spacing w:line="276" w:lineRule="auto"/>
+              <w:jc w:val="both"/>
+              <w:rPr>
+                <w:rFonts w:ascii="Consolas" w:hAnsi="Consolas" w:cs="Times New Roman"/>
+                <w:sz w:val="20"/>
+                <w:szCs w:val="20"/>
+              </w:rPr>
+            </w:pPr>
+            <w:r>
+              <w:rPr>
+                <w:rFonts w:ascii="Consolas" w:hAnsi="Consolas" w:cs="Times New Roman"/>
+                <w:sz w:val="20"/>
+                <w:szCs w:val="20"/>
+              </w:rPr>
+              <w:t xml:space="preserve">DEFINE root </w:t>
+            </w:r>
+            <w:r>
+              <w:rPr>
+                <w:rFonts w:ascii="Consolas" w:hAnsi="Consolas" w:cs="Times New Roman"/>
+                <w:sz w:val="20"/>
+                <w:szCs w:val="20"/>
+              </w:rPr>
+              <w:t>AS Node</w:t>
+            </w:r>
+          </w:p>
+          <w:p>
+            <w:pPr>
+              <w:spacing w:line="276" w:lineRule="auto"/>
+              <w:jc w:val="both"/>
+              <w:rPr>
+                <w:rFonts w:ascii="Consolas" w:hAnsi="Consolas" w:cs="Times New Roman"/>
+                <w:sz w:val="20"/>
+                <w:szCs w:val="20"/>
+              </w:rPr>
+            </w:pPr>
+            <w:r>
+              <w:rPr>
+                <w:rFonts w:ascii="Consolas" w:hAnsi="Consolas" w:cs="Times New Roman"/>
+                <w:sz w:val="20"/>
+                <w:szCs w:val="20"/>
+              </w:rPr>
+              <w:t>SET root = CALL newNode(2)</w:t>
+            </w:r>
+          </w:p>
+          <w:p>
+            <w:pPr>
+              <w:spacing w:line="276" w:lineRule="auto"/>
+              <w:jc w:val="both"/>
+              <w:rPr>
+                <w:rFonts w:ascii="Consolas" w:hAnsi="Consolas" w:cs="Times New Roman"/>
+                <w:sz w:val="20"/>
+                <w:szCs w:val="20"/>
+              </w:rPr>
+            </w:pPr>
+            <w:r>
+              <w:rPr>
+                <w:rFonts w:ascii="Consolas" w:hAnsi="Consolas" w:cs="Times New Roman"/>
+                <w:sz w:val="20"/>
+                <w:szCs w:val="20"/>
+              </w:rPr>
+              <w:t>SET root-&gt;left = CALL newNode(3)</w:t>
+            </w:r>
+          </w:p>
+          <w:p>
+            <w:pPr>
+              <w:spacing w:line="276" w:lineRule="auto"/>
+              <w:jc w:val="both"/>
+              <w:rPr>
+                <w:rFonts w:ascii="Consolas" w:hAnsi="Consolas" w:cs="Times New Roman"/>
+                <w:sz w:val="20"/>
+                <w:szCs w:val="20"/>
+              </w:rPr>
+            </w:pPr>
+            <w:r>
+              <w:rPr>
+                <w:rFonts w:ascii="Consolas" w:hAnsi="Consolas" w:cs="Times New Roman"/>
+                <w:sz w:val="20"/>
+                <w:szCs w:val="20"/>
+              </w:rPr>
+              <w:t>SET root-&gt;left</w:t>
+            </w:r>
+            <w:r>
+              <w:rPr>
+                <w:rFonts w:ascii="Consolas" w:hAnsi="Consolas" w:cs="Times New Roman"/>
+                <w:sz w:val="20"/>
+                <w:szCs w:val="20"/>
+              </w:rPr>
+              <w:t>-&gt;left</w:t>
+            </w:r>
+            <w:r>
+              <w:rPr>
+                <w:rFonts w:ascii="Consolas" w:hAnsi="Consolas" w:cs="Times New Roman"/>
+                <w:sz w:val="20"/>
+                <w:szCs w:val="20"/>
+              </w:rPr>
+              <w:t xml:space="preserve"> = CALL newNode(</w:t>
+            </w:r>
+            <w:r>
+              <w:rPr>
+                <w:rFonts w:ascii="Consolas" w:hAnsi="Consolas" w:cs="Times New Roman"/>
+                <w:sz w:val="20"/>
+                <w:szCs w:val="20"/>
+              </w:rPr>
+              <w:t>1</w:t>
+            </w:r>
+            <w:r>
+              <w:rPr>
+                <w:rFonts w:ascii="Consolas" w:hAnsi="Consolas" w:cs="Times New Roman"/>
+                <w:sz w:val="20"/>
+                <w:szCs w:val="20"/>
+              </w:rPr>
+              <w:t>)</w:t>
+            </w:r>
+          </w:p>
+          <w:p>
+            <w:pPr>
+              <w:spacing w:line="276" w:lineRule="auto"/>
+              <w:jc w:val="both"/>
+              <w:rPr>
+                <w:rFonts w:ascii="Consolas" w:hAnsi="Consolas" w:cs="Times New Roman"/>
+                <w:sz w:val="20"/>
+                <w:szCs w:val="20"/>
+              </w:rPr>
+            </w:pPr>
+            <w:r>
+              <w:rPr>
+                <w:rFonts w:ascii="Consolas" w:hAnsi="Consolas" w:cs="Times New Roman"/>
+                <w:sz w:val="20"/>
+                <w:szCs w:val="20"/>
+              </w:rPr>
+              <w:t>SET root-&gt;left</w:t>
+            </w:r>
+            <w:r>
+              <w:rPr>
+                <w:rFonts w:ascii="Consolas" w:hAnsi="Consolas" w:cs="Times New Roman"/>
+                <w:sz w:val="20"/>
+                <w:szCs w:val="20"/>
+              </w:rPr>
+              <w:t>-&gt;right</w:t>
+            </w:r>
+            <w:r>
+              <w:rPr>
+                <w:rFonts w:ascii="Consolas" w:hAnsi="Consolas" w:cs="Times New Roman"/>
+                <w:sz w:val="20"/>
+                <w:szCs w:val="20"/>
+              </w:rPr>
+              <w:t xml:space="preserve"> = CALL newNode(</w:t>
+            </w:r>
+            <w:r>
+              <w:rPr>
+                <w:rFonts w:ascii="Consolas" w:hAnsi="Consolas" w:cs="Times New Roman"/>
+                <w:sz w:val="20"/>
+                <w:szCs w:val="20"/>
+              </w:rPr>
+              <w:t>4</w:t>
+            </w:r>
+            <w:r>
+              <w:rPr>
+                <w:rFonts w:ascii="Consolas" w:hAnsi="Consolas" w:cs="Times New Roman"/>
+                <w:sz w:val="20"/>
+                <w:szCs w:val="20"/>
+              </w:rPr>
+              <w:t>)</w:t>
+            </w:r>
+          </w:p>
+          <w:p>
+            <w:pPr>
+              <w:spacing w:line="276" w:lineRule="auto"/>
+              <w:jc w:val="both"/>
+              <w:rPr>
+                <w:rFonts w:ascii="Consolas" w:hAnsi="Consolas" w:cs="Times New Roman"/>
+                <w:sz w:val="20"/>
+                <w:szCs w:val="20"/>
+              </w:rPr>
+            </w:pPr>
+            <w:r>
+              <w:rPr>
+                <w:rFonts w:ascii="Consolas" w:hAnsi="Consolas" w:cs="Times New Roman"/>
+                <w:sz w:val="20"/>
+                <w:szCs w:val="20"/>
+              </w:rPr>
+              <w:t>SET root-&gt;right = CALL newNode(</w:t>
+            </w:r>
+            <w:r>
+              <w:rPr>
+                <w:rFonts w:ascii="Consolas" w:hAnsi="Consolas" w:cs="Times New Roman"/>
+                <w:sz w:val="20"/>
+                <w:szCs w:val="20"/>
+              </w:rPr>
+              <w:t>8</w:t>
+            </w:r>
+            <w:r>
+              <w:rPr>
+                <w:rFonts w:ascii="Consolas" w:hAnsi="Consolas" w:cs="Times New Roman"/>
+                <w:sz w:val="20"/>
+                <w:szCs w:val="20"/>
+              </w:rPr>
+              <w:t>)</w:t>
+            </w:r>
+          </w:p>
+          <w:p>
+            <w:pPr>
+              <w:spacing w:line="276" w:lineRule="auto"/>
+              <w:jc w:val="both"/>
+              <w:rPr>
+                <w:rFonts w:ascii="Consolas" w:hAnsi="Consolas" w:cs="Times New Roman"/>
+              </w:rPr>
+            </w:pPr>
+            <w:r>
+              <w:rPr>
+                <w:rFonts w:ascii="Consolas" w:hAnsi="Consolas" w:cs="Times New Roman"/>
+                <w:sz w:val="20"/>
+                <w:szCs w:val="20"/>
+              </w:rPr>
+              <w:t>SET root-&gt;</w:t>
+            </w:r>
+            <w:r>
+              <w:rPr>
+                <w:rFonts w:ascii="Consolas" w:hAnsi="Consolas" w:cs="Times New Roman"/>
+                <w:sz w:val="20"/>
+                <w:szCs w:val="20"/>
+              </w:rPr>
+              <w:t>right</w:t>
+            </w:r>
+            <w:r>
+              <w:rPr>
+                <w:rFonts w:ascii="Consolas" w:hAnsi="Consolas" w:cs="Times New Roman"/>
+                <w:sz w:val="20"/>
+                <w:szCs w:val="20"/>
+              </w:rPr>
+              <w:t>-&gt;right = CALL newNode(</w:t>
+            </w:r>
+            <w:r>
+              <w:rPr>
+                <w:rFonts w:ascii="Consolas" w:hAnsi="Consolas" w:cs="Times New Roman"/>
+                <w:sz w:val="20"/>
+                <w:szCs w:val="20"/>
+              </w:rPr>
+              <w:t>0</w:t>
+            </w:r>
+            <w:r>
+              <w:rPr>
+                <w:rFonts w:ascii="Consolas" w:hAnsi="Consolas" w:cs="Times New Roman"/>
+                <w:sz w:val="20"/>
+                <w:szCs w:val="20"/>
+              </w:rPr>
+              <w:t>)</w:t>
+            </w:r>
+          </w:p>
+        </w:tc>
+      </w:tr>
+    </w:tbl>
+    <w:p>
+      <w:pPr>
+        <w:spacing w:after="0" w:line="276" w:lineRule="auto"/>
+        <w:jc w:val="both"/>
+        <w:rPr>
+          <w:rFonts w:ascii="Times New Roman" w:hAnsi="Times New Roman" w:cs="Times New Roman"/>
+          <w:sz w:val="24"/>
+          <w:szCs w:val="24"/>
+        </w:rPr>
+      </w:pPr>
     </w:p>
     <w:p>
       <w:pPr>
         <w:spacing w:after="0" w:line="276" w:lineRule="auto"/>
-      </w:pPr>
-      <w:r>
-        <w:tab/>
+        <w:jc w:val="both"/>
+        <w:rPr>
+          <w:rFonts w:ascii="Times New Roman" w:hAnsi="Times New Roman" w:cs="Times New Roman"/>
+          <w:sz w:val="24"/>
+          <w:szCs w:val="24"/>
+        </w:rPr>
+      </w:pPr>
+      <w:r>
+        <w:rPr>
+          <w:rFonts w:ascii="Times New Roman" w:hAnsi="Times New Roman" w:cs="Times New Roman"/>
+          <w:sz w:val="24"/>
+          <w:szCs w:val="24"/>
+        </w:rPr>
+        <w:lastRenderedPageBreak/>
+        <w:drawing>
+          <wp:anchor distT="0" distB="0" distL="114300" distR="114300" simplePos="0" relativeHeight="251660288" behindDoc="0" locked="0" layoutInCell="1" allowOverlap="1">
+            <wp:simplePos x="0" y="0"/>
+            <wp:positionH relativeFrom="margin">
+              <wp:align>center</wp:align>
+            </wp:positionH>
+            <wp:positionV relativeFrom="paragraph">
+              <wp:posOffset>492567</wp:posOffset>
+            </wp:positionV>
+            <wp:extent cx="2293294" cy="1440000"/>
+            <wp:effectExtent l="0" t="0" r="0" b="8255"/>
+            <wp:wrapTopAndBottom/>
+            <wp:docPr id="853851102" name="Picture 2"/>
+            <wp:cNvGraphicFramePr>
+              <a:graphicFrameLocks xmlns:a="http://schemas.openxmlformats.org/drawingml/2006/main" noChangeAspect="1"/>
+            </wp:cNvGraphicFramePr>
+            <a:graphic xmlns:a="http://schemas.openxmlformats.org/drawingml/2006/main">
+              <a:graphicData uri="http://schemas.openxmlformats.org/drawingml/2006/picture">
+                <pic:pic xmlns:pic="http://schemas.openxmlformats.org/drawingml/2006/picture">
+                  <pic:nvPicPr>
+                    <pic:cNvPr id="0" name="Picture 6"/>
+                    <pic:cNvPicPr>
+                      <a:picLocks noChangeAspect="1" noChangeArrowheads="1"/>
+                    </pic:cNvPicPr>
+                  </pic:nvPicPr>
+                  <pic:blipFill>
+                    <a:blip r:embed="rId6">
+                      <a:extLst>
+                        <a:ext uri="{28A0092B-C50C-407E-A947-70E740481C1C}">
+                          <a14:useLocalDpi xmlns:a14="http://schemas.microsoft.com/office/drawing/2010/main" val="0"/>
+                        </a:ext>
+                      </a:extLst>
+                    </a:blip>
+                    <a:srcRect/>
+                    <a:stretch>
+                      <a:fillRect/>
+                    </a:stretch>
+                  </pic:blipFill>
+                  <pic:spPr bwMode="auto">
+                    <a:xfrm>
+                      <a:off x="0" y="0"/>
+                      <a:ext cx="2293294" cy="1440000"/>
+                    </a:xfrm>
+                    <a:prstGeom prst="rect">
+                      <a:avLst/>
+                    </a:prstGeom>
+                    <a:noFill/>
+                    <a:ln>
+                      <a:noFill/>
+                    </a:ln>
+                  </pic:spPr>
+                </pic:pic>
+              </a:graphicData>
+            </a:graphic>
+            <wp14:sizeRelH relativeFrom="margin">
+              <wp14:pctWidth>0</wp14:pctWidth>
+            </wp14:sizeRelH>
+            <wp14:sizeRelV relativeFrom="margin">
+              <wp14:pctHeight>0</wp14:pctHeight>
+            </wp14:sizeRelV>
+          </wp:anchor>
+        </w:drawing>
+      </w:r>
+      <w:r>
+        <w:rPr>
+          <w:rFonts w:ascii="Times New Roman" w:hAnsi="Times New Roman" w:cs="Times New Roman"/>
+          <w:i/>
+          <w:iCs/>
+          <w:sz w:val="24"/>
+          <w:szCs w:val="24"/>
+        </w:rPr>
+        <w:t xml:space="preserve">Binary tree </w:t>
+      </w:r>
+      <w:r>
+        <w:rPr>
+          <w:rFonts w:ascii="Times New Roman" w:hAnsi="Times New Roman" w:cs="Times New Roman"/>
+          <w:sz w:val="24"/>
+          <w:szCs w:val="24"/>
+        </w:rPr>
+        <w:t xml:space="preserve">yang akan terbentuk dengan contoh </w:t>
+      </w:r>
+      <w:r>
+        <w:rPr>
+          <w:rFonts w:ascii="Times New Roman" w:hAnsi="Times New Roman" w:cs="Times New Roman"/>
+          <w:i/>
+          <w:iCs/>
+          <w:sz w:val="24"/>
+          <w:szCs w:val="24"/>
+        </w:rPr>
+        <w:t>binary tree</w:t>
+      </w:r>
+      <w:r>
+        <w:rPr>
+          <w:rFonts w:ascii="Times New Roman" w:hAnsi="Times New Roman" w:cs="Times New Roman"/>
+          <w:sz w:val="24"/>
+          <w:szCs w:val="24"/>
+        </w:rPr>
+        <w:t xml:space="preserve"> yang dibangun pada algoritma diatas, dapat dilihat pada </w:t>
+      </w:r>
+      <w:r>
+        <w:rPr>
+          <w:rFonts w:ascii="Times New Roman" w:hAnsi="Times New Roman" w:cs="Times New Roman"/>
+          <w:sz w:val="24"/>
+          <w:szCs w:val="24"/>
+        </w:rPr>
+        <w:t>G</w:t>
+      </w:r>
+      <w:r>
+        <w:rPr>
+          <w:rFonts w:ascii="Times New Roman" w:hAnsi="Times New Roman" w:cs="Times New Roman"/>
+          <w:sz w:val="24"/>
+          <w:szCs w:val="24"/>
+        </w:rPr>
+        <w:t>ambar 1 sebagai berikut</w:t>
       </w:r>
     </w:p>
     <w:p>
       <w:pPr>
         <w:spacing w:after="0" w:line="276" w:lineRule="auto"/>
-        <w:rPr>
-          <w:rFonts w:ascii="Times New Roman" w:hAnsi="Times New Roman" w:cs="Times New Roman"/>
-          <w:sz w:val="24"/>
-          <w:szCs w:val="24"/>
-        </w:rPr>
-      </w:pPr>
+        <w:jc w:val="center"/>
+        <w:rPr>
+          <w:rFonts w:ascii="Times New Roman" w:hAnsi="Times New Roman" w:cs="Times New Roman"/>
+          <w:sz w:val="20"/>
+          <w:szCs w:val="20"/>
+        </w:rPr>
+      </w:pPr>
+      <w:r>
+        <w:rPr>
+          <w:rFonts w:ascii="Times New Roman" w:hAnsi="Times New Roman" w:cs="Times New Roman"/>
+          <w:b/>
+          <w:bCs/>
+          <w:sz w:val="20"/>
+          <w:szCs w:val="20"/>
+        </w:rPr>
+        <w:t xml:space="preserve">Gambar 1. </w:t>
+      </w:r>
+      <w:r>
+        <w:rPr>
+          <w:rFonts w:ascii="Times New Roman" w:hAnsi="Times New Roman" w:cs="Times New Roman"/>
+          <w:sz w:val="20"/>
+          <w:szCs w:val="20"/>
+        </w:rPr>
+        <w:t xml:space="preserve">Representasi </w:t>
+      </w:r>
+      <w:r>
+        <w:rPr>
+          <w:rFonts w:ascii="Times New Roman" w:hAnsi="Times New Roman" w:cs="Times New Roman"/>
+          <w:i/>
+          <w:iCs/>
+          <w:sz w:val="20"/>
+          <w:szCs w:val="20"/>
+        </w:rPr>
+        <w:t xml:space="preserve">Binary Tree </w:t>
+      </w:r>
+      <w:r>
+        <w:rPr>
+          <w:rFonts w:ascii="Times New Roman" w:hAnsi="Times New Roman" w:cs="Times New Roman"/>
+          <w:sz w:val="20"/>
+          <w:szCs w:val="20"/>
+        </w:rPr>
+        <w:t>yang dibangun pada Algoritma 1</w:t>
+      </w:r>
     </w:p>
     <w:p>
       <w:pPr>
+        <w:spacing w:after="0" w:line="276" w:lineRule="auto"/>
+        <w:jc w:val="both"/>
+        <w:rPr>
+          <w:rFonts w:ascii="Times New Roman" w:hAnsi="Times New Roman" w:cs="Times New Roman"/>
+          <w:sz w:val="24"/>
+          <w:szCs w:val="24"/>
+        </w:rPr>
+      </w:pPr>
+    </w:p>
+    <w:p>
+      <w:pPr>
         <w:pStyle w:val="Heading1"/>
       </w:pPr>
       <w:r>
+        <w:t>POSTORDER TRAVERSAL</w:t>
+      </w:r>
+    </w:p>
+    <w:p>
+      <w:pPr>
+        <w:spacing w:after="0" w:line="276" w:lineRule="auto"/>
+        <w:jc w:val="both"/>
+        <w:rPr>
+          <w:rFonts w:ascii="Times New Roman" w:hAnsi="Times New Roman" w:cs="Times New Roman"/>
+          <w:sz w:val="24"/>
+          <w:szCs w:val="24"/>
+        </w:rPr>
+      </w:pPr>
+      <w:r>
+        <w:tab/>
+      </w:r>
+      <w:r>
+        <w:rPr>
+          <w:rFonts w:ascii="Times New Roman" w:hAnsi="Times New Roman" w:cs="Times New Roman"/>
+          <w:i/>
+          <w:iCs/>
+          <w:sz w:val="24"/>
+          <w:szCs w:val="24"/>
+        </w:rPr>
+        <w:t xml:space="preserve">Postorder traversal </w:t>
+      </w:r>
+      <w:r>
+        <w:rPr>
+          <w:rFonts w:ascii="Times New Roman" w:hAnsi="Times New Roman" w:cs="Times New Roman"/>
+          <w:sz w:val="24"/>
+          <w:szCs w:val="24"/>
+        </w:rPr>
+        <w:t xml:space="preserve">adalah salah satu jenis metode </w:t>
+      </w:r>
+      <w:r>
+        <w:rPr>
+          <w:rFonts w:ascii="Times New Roman" w:hAnsi="Times New Roman" w:cs="Times New Roman"/>
+          <w:i/>
+          <w:iCs/>
+          <w:sz w:val="24"/>
+          <w:szCs w:val="24"/>
+        </w:rPr>
+        <w:t xml:space="preserve">depth first traversal </w:t>
+      </w:r>
+      <w:r>
+        <w:rPr>
+          <w:rFonts w:ascii="Times New Roman" w:hAnsi="Times New Roman" w:cs="Times New Roman"/>
+          <w:sz w:val="24"/>
+          <w:szCs w:val="24"/>
+        </w:rPr>
+        <w:t xml:space="preserve">untuk mengunjungi tiap </w:t>
+      </w:r>
+      <w:r>
+        <w:rPr>
+          <w:rFonts w:ascii="Times New Roman" w:hAnsi="Times New Roman" w:cs="Times New Roman"/>
+          <w:i/>
+          <w:iCs/>
+          <w:sz w:val="24"/>
+          <w:szCs w:val="24"/>
+        </w:rPr>
+        <w:t>node</w:t>
+      </w:r>
+      <w:r>
+        <w:rPr>
+          <w:rFonts w:ascii="Times New Roman" w:hAnsi="Times New Roman" w:cs="Times New Roman"/>
+          <w:sz w:val="24"/>
+          <w:szCs w:val="24"/>
+        </w:rPr>
+        <w:t xml:space="preserve"> sebuah </w:t>
+      </w:r>
+      <w:r>
+        <w:rPr>
+          <w:rFonts w:ascii="Times New Roman" w:hAnsi="Times New Roman" w:cs="Times New Roman"/>
+          <w:i/>
+          <w:iCs/>
+          <w:sz w:val="24"/>
+          <w:szCs w:val="24"/>
+        </w:rPr>
+        <w:t>binary tree</w:t>
+      </w:r>
+      <w:r>
+        <w:rPr>
+          <w:rFonts w:ascii="Times New Roman" w:hAnsi="Times New Roman" w:cs="Times New Roman"/>
+          <w:sz w:val="24"/>
+          <w:szCs w:val="24"/>
+        </w:rPr>
+        <w:t xml:space="preserve">. Pada metode ini, jika sebuah </w:t>
+      </w:r>
+      <w:r>
+        <w:rPr>
+          <w:rFonts w:ascii="Times New Roman" w:hAnsi="Times New Roman" w:cs="Times New Roman"/>
+          <w:i/>
+          <w:iCs/>
+          <w:sz w:val="24"/>
+          <w:szCs w:val="24"/>
+        </w:rPr>
+        <w:t xml:space="preserve">binary tree </w:t>
+      </w:r>
+      <w:r>
+        <w:rPr>
+          <w:rFonts w:ascii="Times New Roman" w:hAnsi="Times New Roman" w:cs="Times New Roman"/>
+          <w:sz w:val="24"/>
+          <w:szCs w:val="24"/>
+        </w:rPr>
+        <w:t xml:space="preserve">diasumsikan terdiri atas </w:t>
+      </w:r>
+      <w:r>
+        <w:rPr>
+          <w:rFonts w:ascii="Times New Roman" w:hAnsi="Times New Roman" w:cs="Times New Roman"/>
+          <w:i/>
+          <w:iCs/>
+          <w:sz w:val="24"/>
+          <w:szCs w:val="24"/>
+        </w:rPr>
+        <w:t>subtree</w:t>
+      </w:r>
+      <w:r>
+        <w:rPr>
+          <w:rFonts w:ascii="Times New Roman" w:hAnsi="Times New Roman" w:cs="Times New Roman"/>
+          <w:sz w:val="24"/>
+          <w:szCs w:val="24"/>
+        </w:rPr>
+        <w:t xml:space="preserve">, maka </w:t>
+      </w:r>
+      <w:r>
+        <w:rPr>
+          <w:rFonts w:ascii="Times New Roman" w:hAnsi="Times New Roman" w:cs="Times New Roman"/>
+          <w:i/>
+          <w:iCs/>
+          <w:sz w:val="24"/>
+          <w:szCs w:val="24"/>
+        </w:rPr>
+        <w:t xml:space="preserve">node </w:t>
+      </w:r>
+      <w:r>
+        <w:rPr>
+          <w:rFonts w:ascii="Times New Roman" w:hAnsi="Times New Roman" w:cs="Times New Roman"/>
+          <w:sz w:val="24"/>
+          <w:szCs w:val="24"/>
+        </w:rPr>
+        <w:t xml:space="preserve">pada </w:t>
+      </w:r>
+      <w:r>
+        <w:rPr>
+          <w:rFonts w:ascii="Times New Roman" w:hAnsi="Times New Roman" w:cs="Times New Roman"/>
+          <w:i/>
+          <w:iCs/>
+          <w:sz w:val="24"/>
+          <w:szCs w:val="24"/>
+        </w:rPr>
+        <w:t>subtree</w:t>
+      </w:r>
+      <w:r>
+        <w:rPr>
+          <w:rFonts w:ascii="Times New Roman" w:hAnsi="Times New Roman" w:cs="Times New Roman"/>
+          <w:sz w:val="24"/>
+          <w:szCs w:val="24"/>
+        </w:rPr>
+        <w:t xml:space="preserve"> kiri akan dikunjungi lebih dulu, dilanjutkan </w:t>
+      </w:r>
+      <w:r>
+        <w:rPr>
+          <w:rFonts w:ascii="Times New Roman" w:hAnsi="Times New Roman" w:cs="Times New Roman"/>
+          <w:i/>
+          <w:iCs/>
+          <w:sz w:val="24"/>
+          <w:szCs w:val="24"/>
+        </w:rPr>
+        <w:t xml:space="preserve">node </w:t>
+      </w:r>
+      <w:r>
+        <w:rPr>
+          <w:rFonts w:ascii="Times New Roman" w:hAnsi="Times New Roman" w:cs="Times New Roman"/>
+          <w:sz w:val="24"/>
+          <w:szCs w:val="24"/>
+        </w:rPr>
+        <w:t xml:space="preserve">pada </w:t>
+      </w:r>
+      <w:r>
+        <w:rPr>
+          <w:rFonts w:ascii="Times New Roman" w:hAnsi="Times New Roman" w:cs="Times New Roman"/>
+          <w:i/>
+          <w:iCs/>
+          <w:sz w:val="24"/>
+          <w:szCs w:val="24"/>
+        </w:rPr>
+        <w:t xml:space="preserve">subtree </w:t>
+      </w:r>
+      <w:r>
+        <w:rPr>
+          <w:rFonts w:ascii="Times New Roman" w:hAnsi="Times New Roman" w:cs="Times New Roman"/>
+          <w:sz w:val="24"/>
+          <w:szCs w:val="24"/>
+        </w:rPr>
+        <w:t xml:space="preserve">kanan, dan diakhiri dengan mengunjungi </w:t>
+      </w:r>
+      <w:r>
+        <w:rPr>
+          <w:rFonts w:ascii="Times New Roman" w:hAnsi="Times New Roman" w:cs="Times New Roman"/>
+          <w:i/>
+          <w:iCs/>
+          <w:sz w:val="24"/>
+          <w:szCs w:val="24"/>
+        </w:rPr>
+        <w:t>root</w:t>
+      </w:r>
+      <w:r>
+        <w:rPr>
+          <w:rFonts w:ascii="Times New Roman" w:hAnsi="Times New Roman" w:cs="Times New Roman"/>
+          <w:sz w:val="24"/>
+          <w:szCs w:val="24"/>
+        </w:rPr>
+        <w:t>; digambarkan pada Algoritma 2 berikut.</w:t>
+      </w:r>
+    </w:p>
+    <w:p>
+      <w:pPr>
+        <w:spacing w:after="0" w:line="276" w:lineRule="auto"/>
+        <w:jc w:val="both"/>
+        <w:rPr>
+          <w:rFonts w:ascii="Times New Roman" w:hAnsi="Times New Roman" w:cs="Times New Roman"/>
+          <w:sz w:val="24"/>
+          <w:szCs w:val="24"/>
+        </w:rPr>
+      </w:pPr>
+    </w:p>
+    <w:tbl>
+      <w:tblPr>
+        <w:tblStyle w:val="TableGrid"/>
+        <w:tblW w:w="0" w:type="auto"/>
+        <w:jc w:val="center"/>
+        <w:tblBorders>
+          <w:top w:val="none" w:sz="0" w:space="0" w:color="auto"/>
+          <w:left w:val="none" w:sz="0" w:space="0" w:color="auto"/>
+          <w:bottom w:val="none" w:sz="0" w:space="0" w:color="auto"/>
+          <w:right w:val="none" w:sz="0" w:space="0" w:color="auto"/>
+          <w:insideH w:val="none" w:sz="0" w:space="0" w:color="auto"/>
+          <w:insideV w:val="none" w:sz="0" w:space="0" w:color="auto"/>
+        </w:tblBorders>
+        <w:tblLook w:val="04A0" w:firstRow="1" w:lastRow="0" w:firstColumn="1" w:lastColumn="0" w:noHBand="0" w:noVBand="1"/>
+      </w:tblPr>
+      <w:tblGrid>
+        <w:gridCol w:w="7654"/>
+      </w:tblGrid>
+      <w:tr>
+        <w:trPr>
+          <w:jc w:val="center"/>
+        </w:trPr>
+        <w:tc>
+          <w:tcPr>
+            <w:tcW w:w="7654" w:type="dxa"/>
+          </w:tcPr>
+          <w:p>
+            <w:pPr>
+              <w:spacing w:line="276" w:lineRule="auto"/>
+              <w:jc w:val="both"/>
+              <w:rPr>
+                <w:rFonts w:ascii="Times New Roman" w:hAnsi="Times New Roman" w:cs="Times New Roman"/>
+                <w:i/>
+                <w:iCs/>
+              </w:rPr>
+            </w:pPr>
+            <w:r>
+              <w:rPr>
+                <w:rFonts w:ascii="Times New Roman" w:hAnsi="Times New Roman" w:cs="Times New Roman"/>
+                <w:b/>
+                <w:bCs/>
+              </w:rPr>
+              <w:t xml:space="preserve">Algoritma </w:t>
+            </w:r>
+            <w:r>
+              <w:rPr>
+                <w:rFonts w:ascii="Times New Roman" w:hAnsi="Times New Roman" w:cs="Times New Roman"/>
+                <w:b/>
+                <w:bCs/>
+              </w:rPr>
+              <w:t>2</w:t>
+            </w:r>
+            <w:r>
+              <w:rPr>
+                <w:rFonts w:ascii="Times New Roman" w:hAnsi="Times New Roman" w:cs="Times New Roman"/>
+                <w:b/>
+                <w:bCs/>
+              </w:rPr>
+              <w:t xml:space="preserve">. </w:t>
+            </w:r>
+            <w:r>
+              <w:rPr>
+                <w:rFonts w:ascii="Times New Roman" w:hAnsi="Times New Roman" w:cs="Times New Roman"/>
+                <w:i/>
+                <w:iCs/>
+              </w:rPr>
+              <w:t xml:space="preserve">Postorder Traversal </w:t>
+            </w:r>
+            <w:r>
+              <w:rPr>
+                <w:rFonts w:ascii="Times New Roman" w:hAnsi="Times New Roman" w:cs="Times New Roman"/>
+              </w:rPr>
+              <w:t xml:space="preserve">pada Sebuah </w:t>
+            </w:r>
+            <w:r>
+              <w:rPr>
+                <w:rFonts w:ascii="Times New Roman" w:hAnsi="Times New Roman" w:cs="Times New Roman"/>
+                <w:i/>
+                <w:iCs/>
+              </w:rPr>
+              <w:t>Binary Tree</w:t>
+            </w:r>
+          </w:p>
+        </w:tc>
+      </w:tr>
+      <w:tr>
+        <w:trPr>
+          <w:jc w:val="center"/>
+        </w:trPr>
+        <w:tc>
+          <w:tcPr>
+            <w:tcW w:w="7654" w:type="dxa"/>
+          </w:tcPr>
+          <w:p>
+            <w:pPr>
+              <w:spacing w:line="276" w:lineRule="auto"/>
+              <w:jc w:val="both"/>
+              <w:rPr>
+                <w:rFonts w:ascii="Consolas" w:hAnsi="Consolas" w:cs="Times New Roman"/>
+                <w:color w:val="538135" w:themeColor="accent6" w:themeShade="BF"/>
+                <w:sz w:val="20"/>
+                <w:szCs w:val="20"/>
+              </w:rPr>
+            </w:pPr>
+            <w:r>
+              <w:rPr>
+                <w:rFonts w:ascii="Consolas" w:hAnsi="Consolas" w:cs="Times New Roman"/>
+                <w:color w:val="538135" w:themeColor="accent6" w:themeShade="BF"/>
+                <w:sz w:val="20"/>
+                <w:szCs w:val="20"/>
+              </w:rPr>
+              <w:t>DICTIONARY</w:t>
+            </w:r>
+          </w:p>
+          <w:p>
+            <w:pPr>
+              <w:spacing w:line="276" w:lineRule="auto"/>
+              <w:jc w:val="both"/>
+              <w:rPr>
+                <w:rFonts w:ascii="Consolas" w:hAnsi="Consolas" w:cs="Times New Roman"/>
+                <w:sz w:val="20"/>
+                <w:szCs w:val="20"/>
+              </w:rPr>
+            </w:pPr>
+            <w:r>
+              <w:rPr>
+                <w:rFonts w:ascii="Consolas" w:hAnsi="Consolas" w:cs="Times New Roman"/>
+                <w:sz w:val="20"/>
+                <w:szCs w:val="20"/>
+              </w:rPr>
+              <w:t>STRUCTURE Node:</w:t>
+            </w:r>
+          </w:p>
+          <w:p>
+            <w:pPr>
+              <w:spacing w:line="276" w:lineRule="auto"/>
+              <w:ind w:left="720"/>
+              <w:jc w:val="both"/>
+              <w:rPr>
+                <w:rFonts w:ascii="Consolas" w:hAnsi="Consolas" w:cs="Times New Roman"/>
+                <w:sz w:val="20"/>
+                <w:szCs w:val="20"/>
+              </w:rPr>
+            </w:pPr>
+            <w:r>
+              <w:rPr>
+                <w:rFonts w:ascii="Consolas" w:hAnsi="Consolas" w:cs="Times New Roman"/>
+                <w:sz w:val="20"/>
+                <w:szCs w:val="20"/>
+              </w:rPr>
+              <w:t>data: string</w:t>
+            </w:r>
+          </w:p>
+          <w:p>
+            <w:pPr>
+              <w:spacing w:line="276" w:lineRule="auto"/>
+              <w:ind w:left="720"/>
+              <w:jc w:val="both"/>
+              <w:rPr>
+                <w:rFonts w:ascii="Consolas" w:hAnsi="Consolas" w:cs="Times New Roman"/>
+                <w:sz w:val="20"/>
+                <w:szCs w:val="20"/>
+              </w:rPr>
+            </w:pPr>
+            <w:r>
+              <w:rPr>
+                <w:rFonts w:ascii="Consolas" w:hAnsi="Consolas" w:cs="Times New Roman"/>
+                <w:sz w:val="20"/>
+                <w:szCs w:val="20"/>
+              </w:rPr>
+              <w:t>left: pointer to Node</w:t>
+            </w:r>
+          </w:p>
+          <w:p>
+            <w:pPr>
+              <w:spacing w:line="276" w:lineRule="auto"/>
+              <w:ind w:left="720"/>
+              <w:jc w:val="both"/>
+              <w:rPr>
+                <w:rFonts w:ascii="Consolas" w:hAnsi="Consolas" w:cs="Times New Roman"/>
+                <w:sz w:val="20"/>
+                <w:szCs w:val="20"/>
+              </w:rPr>
+            </w:pPr>
+            <w:r>
+              <w:rPr>
+                <w:rFonts w:ascii="Consolas" w:hAnsi="Consolas" w:cs="Times New Roman"/>
+                <w:sz w:val="20"/>
+                <w:szCs w:val="20"/>
+              </w:rPr>
+              <w:t>right: pointer to Node</w:t>
+            </w:r>
+          </w:p>
+          <w:p>
+            <w:pPr>
+              <w:spacing w:line="276" w:lineRule="auto"/>
+              <w:jc w:val="both"/>
+              <w:rPr>
+                <w:rFonts w:ascii="Consolas" w:hAnsi="Consolas" w:cs="Times New Roman"/>
+                <w:sz w:val="20"/>
+                <w:szCs w:val="20"/>
+              </w:rPr>
+            </w:pPr>
+            <w:r>
+              <w:rPr>
+                <w:rFonts w:ascii="Consolas" w:hAnsi="Consolas" w:cs="Times New Roman"/>
+                <w:sz w:val="20"/>
+                <w:szCs w:val="20"/>
+              </w:rPr>
+              <w:t>DEFINE root AS Node</w:t>
+            </w:r>
+          </w:p>
+          <w:p>
+            <w:pPr>
+              <w:spacing w:line="276" w:lineRule="auto"/>
+              <w:ind w:left="720"/>
+              <w:jc w:val="both"/>
+              <w:rPr>
+                <w:rFonts w:ascii="Consolas" w:hAnsi="Consolas" w:cs="Times New Roman"/>
+                <w:sz w:val="20"/>
+                <w:szCs w:val="20"/>
+              </w:rPr>
+            </w:pPr>
+          </w:p>
+          <w:p>
+            <w:pPr>
+              <w:spacing w:line="276" w:lineRule="auto"/>
+              <w:jc w:val="both"/>
+              <w:rPr>
+                <w:rFonts w:ascii="Consolas" w:hAnsi="Consolas" w:cs="Times New Roman"/>
+                <w:color w:val="538135" w:themeColor="accent6" w:themeShade="BF"/>
+                <w:sz w:val="20"/>
+                <w:szCs w:val="20"/>
+              </w:rPr>
+            </w:pPr>
+            <w:r>
+              <w:rPr>
+                <w:rFonts w:ascii="Consolas" w:hAnsi="Consolas" w:cs="Times New Roman"/>
+                <w:color w:val="538135" w:themeColor="accent6" w:themeShade="BF"/>
+                <w:sz w:val="20"/>
+                <w:szCs w:val="20"/>
+              </w:rPr>
+              <w:t xml:space="preserve">FUNCTION </w:t>
+            </w:r>
+            <w:r>
+              <w:rPr>
+                <w:rFonts w:ascii="Consolas" w:hAnsi="Consolas" w:cs="Times New Roman"/>
+                <w:color w:val="538135" w:themeColor="accent6" w:themeShade="BF"/>
+                <w:sz w:val="20"/>
+                <w:szCs w:val="20"/>
+              </w:rPr>
+              <w:t>traversePostOrder</w:t>
+            </w:r>
+            <w:r>
+              <w:rPr>
+                <w:rFonts w:ascii="Consolas" w:hAnsi="Consolas" w:cs="Times New Roman"/>
+                <w:color w:val="538135" w:themeColor="accent6" w:themeShade="BF"/>
+                <w:sz w:val="20"/>
+                <w:szCs w:val="20"/>
+              </w:rPr>
+              <w:t>(</w:t>
+            </w:r>
+            <w:r>
+              <w:rPr>
+                <w:rFonts w:ascii="Consolas" w:hAnsi="Consolas" w:cs="Times New Roman"/>
+                <w:color w:val="538135" w:themeColor="accent6" w:themeShade="BF"/>
+                <w:sz w:val="20"/>
+                <w:szCs w:val="20"/>
+              </w:rPr>
+              <w:t>root</w:t>
+            </w:r>
+            <w:r>
+              <w:rPr>
+                <w:rFonts w:ascii="Consolas" w:hAnsi="Consolas" w:cs="Times New Roman"/>
+                <w:color w:val="538135" w:themeColor="accent6" w:themeShade="BF"/>
+                <w:sz w:val="20"/>
+                <w:szCs w:val="20"/>
+              </w:rPr>
+              <w:t>)</w:t>
+            </w:r>
+          </w:p>
+          <w:p>
+            <w:pPr>
+              <w:spacing w:line="276" w:lineRule="auto"/>
+              <w:jc w:val="both"/>
+              <w:rPr>
+                <w:rFonts w:ascii="Consolas" w:hAnsi="Consolas" w:cs="Times New Roman"/>
+                <w:sz w:val="20"/>
+                <w:szCs w:val="20"/>
+              </w:rPr>
+            </w:pPr>
+            <w:r>
+              <w:rPr>
+                <w:rFonts w:ascii="Consolas" w:hAnsi="Consolas" w:cs="Times New Roman"/>
+                <w:sz w:val="20"/>
+                <w:szCs w:val="20"/>
+              </w:rPr>
+              <w:t>IF root IS NOT NULL THEN</w:t>
+            </w:r>
+          </w:p>
+          <w:p>
+            <w:pPr>
+              <w:spacing w:line="276" w:lineRule="auto"/>
+              <w:ind w:left="720"/>
+              <w:jc w:val="both"/>
+              <w:rPr>
+                <w:rFonts w:ascii="Consolas" w:hAnsi="Consolas" w:cs="Times New Roman"/>
+                <w:sz w:val="20"/>
+                <w:szCs w:val="20"/>
+              </w:rPr>
+            </w:pPr>
+            <w:r>
+              <w:rPr>
+                <w:rFonts w:ascii="Consolas" w:hAnsi="Consolas" w:cs="Times New Roman"/>
+                <w:sz w:val="20"/>
+                <w:szCs w:val="20"/>
+              </w:rPr>
+              <w:t>CALL traversePostOrder(root-&gt;left)</w:t>
+            </w:r>
+          </w:p>
+          <w:p>
+            <w:pPr>
+              <w:spacing w:line="276" w:lineRule="auto"/>
+              <w:ind w:left="720"/>
+              <w:jc w:val="both"/>
+              <w:rPr>
+                <w:rFonts w:ascii="Consolas" w:hAnsi="Consolas" w:cs="Times New Roman"/>
+                <w:sz w:val="20"/>
+                <w:szCs w:val="20"/>
+              </w:rPr>
+            </w:pPr>
+            <w:r>
+              <w:rPr>
+                <w:rFonts w:ascii="Consolas" w:hAnsi="Consolas" w:cs="Times New Roman"/>
+                <w:sz w:val="20"/>
+                <w:szCs w:val="20"/>
+              </w:rPr>
+              <w:t>CALL traversePostOrder(root-&gt;right)</w:t>
+            </w:r>
+          </w:p>
+          <w:p>
+            <w:pPr>
+              <w:spacing w:line="276" w:lineRule="auto"/>
+              <w:ind w:left="720"/>
+              <w:jc w:val="both"/>
+              <w:rPr>
+                <w:rFonts w:ascii="Consolas" w:hAnsi="Consolas" w:cs="Times New Roman"/>
+                <w:sz w:val="20"/>
+                <w:szCs w:val="20"/>
+              </w:rPr>
+            </w:pPr>
+            <w:r>
+              <w:rPr>
+                <w:rFonts w:ascii="Consolas" w:hAnsi="Consolas" w:cs="Times New Roman"/>
+                <w:sz w:val="20"/>
+                <w:szCs w:val="20"/>
+              </w:rPr>
+              <w:t>PRINT node-&gt;data</w:t>
+            </w:r>
+          </w:p>
+          <w:p>
+            <w:pPr>
+              <w:spacing w:line="276" w:lineRule="auto"/>
+              <w:jc w:val="both"/>
+              <w:rPr>
+                <w:rFonts w:ascii="Consolas" w:hAnsi="Consolas" w:cs="Times New Roman"/>
+                <w:sz w:val="20"/>
+                <w:szCs w:val="20"/>
+              </w:rPr>
+            </w:pPr>
+            <w:r>
+              <w:rPr>
+                <w:rFonts w:ascii="Consolas" w:hAnsi="Consolas" w:cs="Times New Roman"/>
+                <w:sz w:val="20"/>
+                <w:szCs w:val="20"/>
+              </w:rPr>
+              <w:t>END IF</w:t>
+            </w:r>
+          </w:p>
+        </w:tc>
+      </w:tr>
+    </w:tbl>
+    <w:p>
+      <w:pPr>
+        <w:spacing w:after="0" w:line="276" w:lineRule="auto"/>
+        <w:jc w:val="both"/>
+        <w:rPr>
+          <w:rFonts w:ascii="Times New Roman" w:hAnsi="Times New Roman" w:cs="Times New Roman"/>
+          <w:sz w:val="24"/>
+          <w:szCs w:val="24"/>
+        </w:rPr>
+      </w:pPr>
+    </w:p>
+    <w:p>
+      <w:pPr>
+        <w:spacing w:after="0" w:line="276" w:lineRule="auto"/>
+        <w:jc w:val="both"/>
+        <w:rPr>
+          <w:rFonts w:ascii="Times New Roman" w:hAnsi="Times New Roman" w:cs="Times New Roman"/>
+          <w:sz w:val="24"/>
+          <w:szCs w:val="24"/>
+        </w:rPr>
+      </w:pPr>
+      <w:r>
+        <w:rPr>
+          <w:rFonts w:ascii="Times New Roman" w:hAnsi="Times New Roman" w:cs="Times New Roman"/>
+          <w:sz w:val="24"/>
+          <w:szCs w:val="24"/>
+        </w:rPr>
+        <w:drawing>
+          <wp:anchor distT="0" distB="0" distL="114300" distR="114300" simplePos="0" relativeHeight="251661312" behindDoc="0" locked="0" layoutInCell="1" allowOverlap="1">
+            <wp:simplePos x="0" y="0"/>
+            <wp:positionH relativeFrom="margin">
+              <wp:align>center</wp:align>
+            </wp:positionH>
+            <wp:positionV relativeFrom="paragraph">
+              <wp:posOffset>751500</wp:posOffset>
+            </wp:positionV>
+            <wp:extent cx="2920116" cy="1440000"/>
+            <wp:effectExtent l="0" t="0" r="0" b="8255"/>
+            <wp:wrapTopAndBottom/>
+            <wp:docPr id="2049416767" name="Picture 4"/>
+            <wp:cNvGraphicFramePr>
+              <a:graphicFrameLocks xmlns:a="http://schemas.openxmlformats.org/drawingml/2006/main" noChangeAspect="1"/>
+            </wp:cNvGraphicFramePr>
+            <a:graphic xmlns:a="http://schemas.openxmlformats.org/drawingml/2006/main">
+              <a:graphicData uri="http://schemas.openxmlformats.org/drawingml/2006/picture">
+                <pic:pic xmlns:pic="http://schemas.openxmlformats.org/drawingml/2006/picture">
+                  <pic:nvPicPr>
+                    <pic:cNvPr id="0" name="Picture 13"/>
+                    <pic:cNvPicPr>
+                      <a:picLocks noChangeAspect="1" noChangeArrowheads="1"/>
+                    </pic:cNvPicPr>
+                  </pic:nvPicPr>
+                  <pic:blipFill>
+                    <a:blip r:embed="rId7">
+                      <a:extLst>
+                        <a:ext uri="{28A0092B-C50C-407E-A947-70E740481C1C}">
+                          <a14:useLocalDpi xmlns:a14="http://schemas.microsoft.com/office/drawing/2010/main" val="0"/>
+                        </a:ext>
+                      </a:extLst>
+                    </a:blip>
+                    <a:srcRect/>
+                    <a:stretch>
+                      <a:fillRect/>
+                    </a:stretch>
+                  </pic:blipFill>
+                  <pic:spPr bwMode="auto">
+                    <a:xfrm>
+                      <a:off x="0" y="0"/>
+                      <a:ext cx="2920116" cy="1440000"/>
+                    </a:xfrm>
+                    <a:prstGeom prst="rect">
+                      <a:avLst/>
+                    </a:prstGeom>
+                    <a:noFill/>
+                    <a:ln>
+                      <a:noFill/>
+                    </a:ln>
+                  </pic:spPr>
+                </pic:pic>
+              </a:graphicData>
+            </a:graphic>
+          </wp:anchor>
+        </w:drawing>
+      </w:r>
+      <w:r>
+        <w:rPr>
+          <w:rFonts w:ascii="Times New Roman" w:hAnsi="Times New Roman" w:cs="Times New Roman"/>
+          <w:sz w:val="24"/>
+          <w:szCs w:val="24"/>
+        </w:rPr>
+        <w:t xml:space="preserve">Hasil dari sebuah </w:t>
+      </w:r>
+      <w:r>
+        <w:rPr>
+          <w:rFonts w:ascii="Times New Roman" w:hAnsi="Times New Roman" w:cs="Times New Roman"/>
+          <w:i/>
+          <w:iCs/>
+          <w:sz w:val="24"/>
+          <w:szCs w:val="24"/>
+        </w:rPr>
+        <w:t xml:space="preserve">postorder traversal </w:t>
+      </w:r>
+      <w:r>
+        <w:rPr>
+          <w:rFonts w:ascii="Times New Roman" w:hAnsi="Times New Roman" w:cs="Times New Roman"/>
+          <w:sz w:val="24"/>
+          <w:szCs w:val="24"/>
+        </w:rPr>
+        <w:t xml:space="preserve">umumnya disebut </w:t>
+      </w:r>
+      <w:r>
+        <w:rPr>
+          <w:rFonts w:ascii="Times New Roman" w:hAnsi="Times New Roman" w:cs="Times New Roman"/>
+          <w:i/>
+          <w:iCs/>
+          <w:sz w:val="24"/>
+          <w:szCs w:val="24"/>
+        </w:rPr>
+        <w:t>postfix</w:t>
+      </w:r>
+      <w:r>
+        <w:rPr>
+          <w:rFonts w:ascii="Times New Roman" w:hAnsi="Times New Roman" w:cs="Times New Roman"/>
+          <w:sz w:val="24"/>
+          <w:szCs w:val="24"/>
+        </w:rPr>
+        <w:t xml:space="preserve">. Jika </w:t>
+      </w:r>
+      <w:r>
+        <w:rPr>
+          <w:rFonts w:ascii="Times New Roman" w:hAnsi="Times New Roman" w:cs="Times New Roman"/>
+          <w:i/>
+          <w:iCs/>
+          <w:sz w:val="24"/>
+          <w:szCs w:val="24"/>
+        </w:rPr>
+        <w:t>postorder traversal</w:t>
+      </w:r>
+      <w:r>
+        <w:rPr>
+          <w:rFonts w:ascii="Times New Roman" w:hAnsi="Times New Roman" w:cs="Times New Roman"/>
+          <w:i/>
+          <w:iCs/>
+          <w:sz w:val="24"/>
+          <w:szCs w:val="24"/>
+        </w:rPr>
+        <w:t xml:space="preserve"> </w:t>
+      </w:r>
+      <w:r>
+        <w:rPr>
+          <w:rFonts w:ascii="Times New Roman" w:hAnsi="Times New Roman" w:cs="Times New Roman"/>
+          <w:sz w:val="24"/>
+          <w:szCs w:val="24"/>
+        </w:rPr>
+        <w:t xml:space="preserve">dilakukan pada tree di Gambar 1, maka akan dihasilkan </w:t>
+      </w:r>
+      <w:r>
+        <w:rPr>
+          <w:rFonts w:ascii="Times New Roman" w:hAnsi="Times New Roman" w:cs="Times New Roman"/>
+          <w:i/>
+          <w:iCs/>
+          <w:sz w:val="24"/>
+          <w:szCs w:val="24"/>
+        </w:rPr>
+        <w:t xml:space="preserve">postfix </w:t>
+      </w:r>
+      <w:r>
+        <w:rPr>
+          <w:rFonts w:ascii="Times New Roman" w:hAnsi="Times New Roman" w:cs="Times New Roman"/>
+          <w:sz w:val="24"/>
+          <w:szCs w:val="24"/>
+        </w:rPr>
+        <w:t xml:space="preserve">1 4 3 0 8 2, dan urutan </w:t>
+      </w:r>
+      <w:r>
+        <w:rPr>
+          <w:rFonts w:ascii="Times New Roman" w:hAnsi="Times New Roman" w:cs="Times New Roman"/>
+          <w:i/>
+          <w:iCs/>
+          <w:sz w:val="24"/>
+          <w:szCs w:val="24"/>
+        </w:rPr>
+        <w:t xml:space="preserve">node </w:t>
+      </w:r>
+      <w:r>
+        <w:rPr>
+          <w:rFonts w:ascii="Times New Roman" w:hAnsi="Times New Roman" w:cs="Times New Roman"/>
+          <w:sz w:val="24"/>
+          <w:szCs w:val="24"/>
+        </w:rPr>
+        <w:t>yang dikunjungi dapat dilihat pada Gambar 2 berikut.</w:t>
+      </w:r>
+    </w:p>
+    <w:p>
+      <w:pPr>
+        <w:spacing w:after="0" w:line="276" w:lineRule="auto"/>
+        <w:jc w:val="center"/>
+        <w:rPr>
+          <w:rFonts w:ascii="Times New Roman" w:hAnsi="Times New Roman" w:cs="Times New Roman"/>
+          <w:sz w:val="20"/>
+          <w:szCs w:val="20"/>
+        </w:rPr>
+      </w:pPr>
+    </w:p>
+    <w:p>
+      <w:pPr>
+        <w:spacing w:after="0" w:line="276" w:lineRule="auto"/>
+        <w:jc w:val="center"/>
+        <w:rPr>
+          <w:rFonts w:ascii="Times New Roman" w:hAnsi="Times New Roman" w:cs="Times New Roman"/>
+          <w:sz w:val="20"/>
+          <w:szCs w:val="20"/>
+        </w:rPr>
+      </w:pPr>
+      <w:r>
+        <w:rPr>
+          <w:rFonts w:ascii="Times New Roman" w:hAnsi="Times New Roman" w:cs="Times New Roman"/>
+          <w:b/>
+          <w:bCs/>
+          <w:sz w:val="20"/>
+          <w:szCs w:val="20"/>
+        </w:rPr>
+        <w:t xml:space="preserve">Gambar 2. </w:t>
+      </w:r>
+      <w:r>
+        <w:rPr>
+          <w:rFonts w:ascii="Times New Roman" w:hAnsi="Times New Roman" w:cs="Times New Roman"/>
+          <w:i/>
+          <w:iCs/>
+          <w:sz w:val="20"/>
+          <w:szCs w:val="20"/>
+        </w:rPr>
+        <w:t xml:space="preserve">Postorder Traversal </w:t>
+      </w:r>
+      <w:r>
+        <w:rPr>
+          <w:rFonts w:ascii="Times New Roman" w:hAnsi="Times New Roman" w:cs="Times New Roman"/>
+          <w:sz w:val="20"/>
+          <w:szCs w:val="20"/>
+        </w:rPr>
+        <w:t>pada Tree di Gambar 1</w:t>
+      </w:r>
+    </w:p>
+    <w:p>
+      <w:pPr>
+        <w:pStyle w:val="Heading1"/>
+      </w:pPr>
+      <w:r>
+        <w:lastRenderedPageBreak/>
         <w:t xml:space="preserve">EXPRESSION TREE DAN </w:t>
       </w:r>
       <w:r>
@@ -1357,7 +3394,6 @@
   <w:style w:type="character" w:default="1" w:styleId="DefaultParagraphFont">
     <w:name w:val="Default Paragraph Font"/>
     <w:uiPriority w:val="1"/>
-    <w:semiHidden/>
     <w:unhideWhenUsed/>
   </w:style>
   <w:style w:type="table" w:default="1" w:styleId="TableNormal">

</xml_diff>